<commit_message>
create document module class description
</commit_message>
<xml_diff>
--- a/Reports/Сычева_ПИ-19а_ПППИ_1.docx
+++ b/Reports/Сычева_ПИ-19а_ПППИ_1.docx
@@ -609,23 +609,13 @@
           <w:szCs w:val="28"/>
         </w:rPr>
       </w:pPr>
-      <w:proofErr w:type="spellStart"/>
-      <w:r>
-        <w:rPr>
-          <w:rFonts w:ascii="Times New Roman" w:hAnsi="Times New Roman"/>
-          <w:sz w:val="28"/>
-          <w:szCs w:val="28"/>
-        </w:rPr>
-        <w:t>Филипишин</w:t>
-      </w:r>
-      <w:proofErr w:type="spellEnd"/>
-      <w:r>
-        <w:rPr>
-          <w:rFonts w:ascii="Times New Roman" w:hAnsi="Times New Roman"/>
-          <w:sz w:val="28"/>
-          <w:szCs w:val="28"/>
-        </w:rPr>
-        <w:t xml:space="preserve"> Д.А</w:t>
+      <w:r>
+        <w:rPr>
+          <w:rFonts w:ascii="Times New Roman" w:hAnsi="Times New Roman"/>
+          <w:sz w:val="28"/>
+          <w:szCs w:val="28"/>
+        </w:rPr>
+        <w:t>Филипишин Д.А</w:t>
       </w:r>
       <w:r>
         <w:rPr>
@@ -702,7 +692,7 @@
     </w:p>
     <w:p>
       <w:pPr>
-        <w:spacing w:after="0"/>
+        <w:spacing w:after="0" w:line="360" w:lineRule="auto"/>
         <w:ind w:firstLine="709"/>
         <w:contextualSpacing/>
         <w:jc w:val="both"/>
@@ -729,64 +719,12 @@
           <w:sz w:val="28"/>
           <w:szCs w:val="28"/>
         </w:rPr>
-        <w:t xml:space="preserve"> Растровый редактор, с реализацией не менее 20-ти программных</w:t>
-      </w:r>
-      <w:r>
-        <w:rPr>
-          <w:rFonts w:ascii="Times New Roman" w:hAnsi="Times New Roman" w:cs="Times New Roman"/>
-          <w:sz w:val="28"/>
-          <w:szCs w:val="28"/>
-        </w:rPr>
-        <w:t xml:space="preserve"> </w:t>
-      </w:r>
-      <w:r>
-        <w:rPr>
-          <w:rFonts w:ascii="Times New Roman" w:hAnsi="Times New Roman" w:cs="Times New Roman"/>
-          <w:sz w:val="28"/>
-          <w:szCs w:val="28"/>
-        </w:rPr>
-        <w:t xml:space="preserve">средств доступных в </w:t>
-      </w:r>
-      <w:proofErr w:type="spellStart"/>
-      <w:r>
-        <w:rPr>
-          <w:rFonts w:ascii="Times New Roman" w:hAnsi="Times New Roman" w:cs="Times New Roman"/>
-          <w:sz w:val="28"/>
-          <w:szCs w:val="28"/>
-        </w:rPr>
-        <w:t>Adobe</w:t>
-      </w:r>
-      <w:proofErr w:type="spellEnd"/>
-      <w:r>
-        <w:rPr>
-          <w:rFonts w:ascii="Times New Roman" w:hAnsi="Times New Roman" w:cs="Times New Roman"/>
-          <w:sz w:val="28"/>
-          <w:szCs w:val="28"/>
-        </w:rPr>
-        <w:t xml:space="preserve"> </w:t>
-      </w:r>
-      <w:proofErr w:type="spellStart"/>
-      <w:r>
-        <w:rPr>
-          <w:rFonts w:ascii="Times New Roman" w:hAnsi="Times New Roman" w:cs="Times New Roman"/>
-          <w:sz w:val="28"/>
-          <w:szCs w:val="28"/>
-        </w:rPr>
-        <w:t>Photoshop</w:t>
-      </w:r>
-      <w:proofErr w:type="spellEnd"/>
-      <w:r>
-        <w:rPr>
-          <w:rFonts w:ascii="Times New Roman" w:hAnsi="Times New Roman" w:cs="Times New Roman"/>
-          <w:sz w:val="28"/>
-          <w:szCs w:val="28"/>
-        </w:rPr>
-        <w:t xml:space="preserve"> не ниже версии CS3.</w:t>
-      </w:r>
-    </w:p>
-    <w:p>
-      <w:pPr>
-        <w:spacing w:after="0"/>
+        <w:t xml:space="preserve"> Растровый редактор, с реализацией не менее 20-ти программных средств доступных в Adobe Photoshop не ниже версии CS3.</w:t>
+      </w:r>
+    </w:p>
+    <w:p>
+      <w:pPr>
+        <w:spacing w:after="0" w:line="360" w:lineRule="auto"/>
         <w:ind w:firstLine="709"/>
         <w:jc w:val="both"/>
         <w:rPr>
@@ -815,7 +753,7 @@
     </w:p>
     <w:p>
       <w:pPr>
-        <w:spacing w:after="0"/>
+        <w:spacing w:after="0" w:line="360" w:lineRule="auto"/>
         <w:ind w:firstLine="709"/>
         <w:jc w:val="center"/>
         <w:rPr>
@@ -836,7 +774,7 @@
     </w:p>
     <w:p>
       <w:pPr>
-        <w:spacing w:after="0"/>
+        <w:spacing w:after="0" w:line="360" w:lineRule="auto"/>
         <w:ind w:firstLine="709"/>
         <w:contextualSpacing/>
         <w:jc w:val="both"/>
@@ -857,7 +795,7 @@
     </w:p>
     <w:p>
       <w:pPr>
-        <w:spacing w:after="0"/>
+        <w:spacing w:after="0" w:line="360" w:lineRule="auto"/>
         <w:ind w:firstLine="709"/>
         <w:contextualSpacing/>
         <w:jc w:val="both"/>
@@ -878,7 +816,7 @@
     </w:p>
     <w:p>
       <w:pPr>
-        <w:spacing w:after="0"/>
+        <w:spacing w:after="0" w:line="360" w:lineRule="auto"/>
         <w:ind w:firstLine="709"/>
         <w:contextualSpacing/>
         <w:jc w:val="center"/>
@@ -901,7 +839,7 @@
     </w:p>
     <w:p>
       <w:pPr>
-        <w:spacing w:after="0"/>
+        <w:spacing w:after="0" w:line="360" w:lineRule="auto"/>
         <w:ind w:firstLine="709"/>
         <w:contextualSpacing/>
         <w:jc w:val="center"/>
@@ -920,8 +858,8 @@
           <w:ilvl w:val="0"/>
           <w:numId w:val="1"/>
         </w:numPr>
-        <w:spacing w:after="0"/>
-        <w:ind w:left="0"/>
+        <w:spacing w:after="0" w:line="360" w:lineRule="auto"/>
+        <w:ind w:left="0" w:firstLine="709"/>
         <w:rPr>
           <w:rFonts w:ascii="Times New Roman" w:hAnsi="Times New Roman" w:cs="Times New Roman"/>
           <w:b/>
@@ -943,8 +881,8 @@
     <w:p>
       <w:pPr>
         <w:pStyle w:val="a4"/>
-        <w:spacing w:after="0"/>
-        <w:ind w:left="0"/>
+        <w:spacing w:after="0" w:line="360" w:lineRule="auto"/>
+        <w:ind w:left="0" w:firstLine="709"/>
         <w:rPr>
           <w:rFonts w:ascii="Times New Roman" w:hAnsi="Times New Roman" w:cs="Times New Roman"/>
           <w:b/>
@@ -957,8 +895,8 @@
     <w:p>
       <w:pPr>
         <w:pStyle w:val="a4"/>
-        <w:spacing w:after="0"/>
-        <w:ind w:left="0"/>
+        <w:spacing w:after="0" w:line="360" w:lineRule="auto"/>
+        <w:ind w:left="0" w:firstLine="709"/>
         <w:jc w:val="center"/>
         <w:rPr>
           <w:rFonts w:ascii="Times New Roman" w:hAnsi="Times New Roman" w:cs="Times New Roman"/>
@@ -978,9 +916,9 @@
           <w:lang w:val="en-US"/>
         </w:rPr>
         <w:drawing>
-          <wp:inline distT="0" distB="0" distL="0" distR="0" wp14:anchorId="29EDA5CA" wp14:editId="2E34F16E">
-            <wp:extent cx="5004111" cy="5280660"/>
-            <wp:effectExtent l="0" t="0" r="6350" b="0"/>
+          <wp:inline distT="0" distB="0" distL="0" distR="0" wp14:anchorId="29EDA5CA" wp14:editId="3D451B87">
+            <wp:extent cx="3942694" cy="4160586"/>
+            <wp:effectExtent l="0" t="0" r="1270" b="0"/>
             <wp:docPr id="1" name="Рисунок 1"/>
             <wp:cNvGraphicFramePr>
               <a:graphicFrameLocks xmlns:a="http://schemas.openxmlformats.org/drawingml/2006/main" noChangeAspect="1"/>
@@ -1001,7 +939,7 @@
                   <pic:spPr>
                     <a:xfrm>
                       <a:off x="0" y="0"/>
-                      <a:ext cx="5009751" cy="5286612"/>
+                      <a:ext cx="3981277" cy="4201301"/>
                     </a:xfrm>
                     <a:prstGeom prst="rect">
                       <a:avLst/>
@@ -1017,27 +955,12 @@
     <w:p>
       <w:pPr>
         <w:pStyle w:val="a4"/>
-        <w:spacing w:after="0"/>
-        <w:ind w:left="0"/>
-        <w:jc w:val="center"/>
-        <w:rPr>
-          <w:rFonts w:ascii="Times New Roman" w:hAnsi="Times New Roman" w:cs="Times New Roman"/>
-          <w:b/>
-          <w:sz w:val="28"/>
-          <w:szCs w:val="28"/>
-          <w:lang w:val="en-US"/>
-        </w:rPr>
-      </w:pPr>
-    </w:p>
-    <w:p>
-      <w:pPr>
-        <w:pStyle w:val="a4"/>
         <w:numPr>
           <w:ilvl w:val="0"/>
           <w:numId w:val="1"/>
         </w:numPr>
-        <w:spacing w:after="0"/>
-        <w:ind w:left="0"/>
+        <w:spacing w:after="0" w:line="360" w:lineRule="auto"/>
+        <w:ind w:left="0" w:firstLine="709"/>
         <w:rPr>
           <w:rFonts w:ascii="Times New Roman" w:hAnsi="Times New Roman" w:cs="Times New Roman"/>
           <w:b/>
@@ -1055,7 +978,6 @@
         <w:lastRenderedPageBreak/>
         <w:t xml:space="preserve">Клонируем репозиторий через </w:t>
       </w:r>
-      <w:proofErr w:type="spellStart"/>
       <w:r>
         <w:rPr>
           <w:rFonts w:ascii="Times New Roman" w:hAnsi="Times New Roman" w:cs="Times New Roman"/>
@@ -1066,7 +988,6 @@
         </w:rPr>
         <w:t>Github</w:t>
       </w:r>
-      <w:proofErr w:type="spellEnd"/>
       <w:r>
         <w:rPr>
           <w:rFonts w:ascii="Times New Roman" w:hAnsi="Times New Roman" w:cs="Times New Roman"/>
@@ -1089,18 +1010,19 @@
     </w:p>
     <w:p>
       <w:pPr>
-        <w:spacing w:after="0"/>
-        <w:rPr>
-          <w:rFonts w:ascii="Times New Roman" w:hAnsi="Times New Roman" w:cs="Times New Roman"/>
-          <w:b/>
-          <w:sz w:val="28"/>
-          <w:szCs w:val="28"/>
-        </w:rPr>
-      </w:pPr>
-    </w:p>
-    <w:p>
-      <w:pPr>
-        <w:spacing w:after="0"/>
+        <w:spacing w:after="0" w:line="360" w:lineRule="auto"/>
+        <w:ind w:firstLine="709"/>
+        <w:rPr>
+          <w:rFonts w:ascii="Times New Roman" w:hAnsi="Times New Roman" w:cs="Times New Roman"/>
+          <w:b/>
+          <w:sz w:val="28"/>
+          <w:szCs w:val="28"/>
+        </w:rPr>
+      </w:pPr>
+    </w:p>
+    <w:p>
+      <w:pPr>
+        <w:spacing w:after="0" w:line="360" w:lineRule="auto"/>
         <w:rPr>
           <w:rFonts w:ascii="Times New Roman" w:hAnsi="Times New Roman" w:cs="Times New Roman"/>
           <w:b/>
@@ -1157,7 +1079,8 @@
     </w:p>
     <w:p>
       <w:pPr>
-        <w:spacing w:after="0"/>
+        <w:spacing w:after="0" w:line="360" w:lineRule="auto"/>
+        <w:ind w:firstLine="709"/>
         <w:rPr>
           <w:rFonts w:ascii="Times New Roman" w:hAnsi="Times New Roman" w:cs="Times New Roman"/>
           <w:b/>
@@ -1173,8 +1096,8 @@
           <w:ilvl w:val="0"/>
           <w:numId w:val="1"/>
         </w:numPr>
-        <w:spacing w:after="0"/>
-        <w:ind w:left="0"/>
+        <w:spacing w:after="0" w:line="360" w:lineRule="auto"/>
+        <w:ind w:left="0" w:firstLine="709"/>
         <w:rPr>
           <w:rFonts w:ascii="Times New Roman" w:hAnsi="Times New Roman" w:cs="Times New Roman"/>
           <w:b/>
@@ -1192,7 +1115,6 @@
         </w:rPr>
         <w:t xml:space="preserve">Создаем 3 каталога через </w:t>
       </w:r>
-      <w:proofErr w:type="spellStart"/>
       <w:r>
         <w:rPr>
           <w:rFonts w:ascii="Times New Roman" w:hAnsi="Times New Roman" w:cs="Times New Roman"/>
@@ -1203,13 +1125,12 @@
         </w:rPr>
         <w:t>GitBash</w:t>
       </w:r>
-      <w:proofErr w:type="spellEnd"/>
     </w:p>
     <w:p>
       <w:pPr>
         <w:pStyle w:val="a4"/>
-        <w:spacing w:after="0"/>
-        <w:ind w:left="0"/>
+        <w:spacing w:after="0" w:line="360" w:lineRule="auto"/>
+        <w:ind w:left="0" w:firstLine="709"/>
         <w:rPr>
           <w:rFonts w:ascii="Times New Roman" w:hAnsi="Times New Roman" w:cs="Times New Roman"/>
           <w:b/>
@@ -1221,7 +1142,7 @@
     </w:p>
     <w:p>
       <w:pPr>
-        <w:spacing w:after="0"/>
+        <w:spacing w:after="0" w:line="360" w:lineRule="auto"/>
         <w:rPr>
           <w:rFonts w:ascii="Times New Roman" w:hAnsi="Times New Roman" w:cs="Times New Roman"/>
           <w:b/>
@@ -1276,7 +1197,8 @@
     </w:p>
     <w:p>
       <w:pPr>
-        <w:spacing w:after="0"/>
+        <w:spacing w:after="0" w:line="360" w:lineRule="auto"/>
+        <w:ind w:firstLine="709"/>
         <w:rPr>
           <w:rFonts w:ascii="Times New Roman" w:hAnsi="Times New Roman" w:cs="Times New Roman"/>
           <w:b/>
@@ -1292,8 +1214,8 @@
           <w:ilvl w:val="0"/>
           <w:numId w:val="1"/>
         </w:numPr>
-        <w:spacing w:after="0"/>
-        <w:ind w:left="0"/>
+        <w:spacing w:after="0" w:line="360" w:lineRule="auto"/>
+        <w:ind w:left="0" w:firstLine="709"/>
         <w:jc w:val="both"/>
         <w:rPr>
           <w:rFonts w:ascii="Times New Roman" w:hAnsi="Times New Roman" w:cs="Times New Roman"/>
@@ -1315,62 +1237,27 @@
     </w:p>
     <w:p>
       <w:pPr>
-        <w:spacing w:after="0"/>
-        <w:jc w:val="both"/>
-        <w:rPr>
-          <w:rFonts w:ascii="Times New Roman" w:hAnsi="Times New Roman" w:cs="Times New Roman"/>
-          <w:sz w:val="28"/>
-          <w:szCs w:val="28"/>
-        </w:rPr>
-      </w:pPr>
-      <w:r>
-        <w:rPr>
-          <w:rFonts w:ascii="Times New Roman" w:hAnsi="Times New Roman" w:cs="Times New Roman"/>
-          <w:sz w:val="28"/>
-          <w:szCs w:val="28"/>
-        </w:rPr>
-        <w:t xml:space="preserve">Растровый редактор, с реализацией не менее 20-ти программных средств доступных в </w:t>
-      </w:r>
-      <w:proofErr w:type="spellStart"/>
-      <w:r>
-        <w:rPr>
-          <w:rFonts w:ascii="Times New Roman" w:hAnsi="Times New Roman" w:cs="Times New Roman"/>
-          <w:sz w:val="28"/>
-          <w:szCs w:val="28"/>
-        </w:rPr>
-        <w:t>Adobe</w:t>
-      </w:r>
-      <w:proofErr w:type="spellEnd"/>
-      <w:r>
-        <w:rPr>
-          <w:rFonts w:ascii="Times New Roman" w:hAnsi="Times New Roman" w:cs="Times New Roman"/>
-          <w:sz w:val="28"/>
-          <w:szCs w:val="28"/>
-        </w:rPr>
-        <w:t xml:space="preserve"> </w:t>
-      </w:r>
-      <w:proofErr w:type="spellStart"/>
-      <w:r>
-        <w:rPr>
-          <w:rFonts w:ascii="Times New Roman" w:hAnsi="Times New Roman" w:cs="Times New Roman"/>
-          <w:sz w:val="28"/>
-          <w:szCs w:val="28"/>
-        </w:rPr>
-        <w:t>Photoshop</w:t>
-      </w:r>
-      <w:proofErr w:type="spellEnd"/>
-      <w:r>
-        <w:rPr>
-          <w:rFonts w:ascii="Times New Roman" w:hAnsi="Times New Roman" w:cs="Times New Roman"/>
-          <w:sz w:val="28"/>
-          <w:szCs w:val="28"/>
-        </w:rPr>
-        <w:t xml:space="preserve"> не ниже версии CS3.</w:t>
-      </w:r>
-    </w:p>
-    <w:p>
-      <w:pPr>
-        <w:spacing w:after="0"/>
+        <w:spacing w:after="0" w:line="360" w:lineRule="auto"/>
+        <w:ind w:firstLine="709"/>
+        <w:jc w:val="both"/>
+        <w:rPr>
+          <w:rFonts w:ascii="Times New Roman" w:hAnsi="Times New Roman" w:cs="Times New Roman"/>
+          <w:sz w:val="28"/>
+          <w:szCs w:val="28"/>
+        </w:rPr>
+      </w:pPr>
+      <w:r>
+        <w:rPr>
+          <w:rFonts w:ascii="Times New Roman" w:hAnsi="Times New Roman" w:cs="Times New Roman"/>
+          <w:sz w:val="28"/>
+          <w:szCs w:val="28"/>
+        </w:rPr>
+        <w:t>Растровый редактор, с реализацией не менее 20-ти программных средств доступных в Adobe Photoshop не ниже версии CS3.</w:t>
+      </w:r>
+    </w:p>
+    <w:p>
+      <w:pPr>
+        <w:spacing w:after="0" w:line="360" w:lineRule="auto"/>
         <w:ind w:firstLine="709"/>
         <w:jc w:val="both"/>
         <w:rPr>
@@ -1390,7 +1277,7 @@
     </w:p>
     <w:p>
       <w:pPr>
-        <w:spacing w:after="0"/>
+        <w:spacing w:after="0" w:line="360" w:lineRule="auto"/>
         <w:ind w:firstLine="709"/>
         <w:jc w:val="both"/>
         <w:rPr>
@@ -1406,28 +1293,12 @@
           <w:szCs w:val="28"/>
         </w:rPr>
         <w:tab/>
-        <w:t>1)</w:t>
-      </w:r>
-      <w:r>
-        <w:rPr>
-          <w:rFonts w:ascii="Times New Roman" w:hAnsi="Times New Roman" w:cs="Times New Roman"/>
-          <w:sz w:val="28"/>
-          <w:szCs w:val="28"/>
-        </w:rPr>
-        <w:t xml:space="preserve"> </w:t>
-      </w:r>
-      <w:r>
-        <w:rPr>
-          <w:rFonts w:ascii="Times New Roman" w:hAnsi="Times New Roman" w:cs="Times New Roman"/>
-          <w:sz w:val="28"/>
-          <w:szCs w:val="28"/>
-        </w:rPr>
-        <w:t xml:space="preserve">открыть документ </w:t>
-      </w:r>
-    </w:p>
-    <w:p>
-      <w:pPr>
-        <w:spacing w:after="0"/>
+        <w:t xml:space="preserve">1) открыть документ </w:t>
+      </w:r>
+    </w:p>
+    <w:p>
+      <w:pPr>
+        <w:spacing w:after="0" w:line="360" w:lineRule="auto"/>
         <w:ind w:firstLine="709"/>
         <w:jc w:val="both"/>
         <w:rPr>
@@ -1443,28 +1314,12 @@
           <w:szCs w:val="28"/>
         </w:rPr>
         <w:tab/>
-        <w:t>2)</w:t>
-      </w:r>
-      <w:r>
-        <w:rPr>
-          <w:rFonts w:ascii="Times New Roman" w:hAnsi="Times New Roman" w:cs="Times New Roman"/>
-          <w:sz w:val="28"/>
-          <w:szCs w:val="28"/>
-        </w:rPr>
-        <w:t xml:space="preserve"> </w:t>
-      </w:r>
-      <w:r>
-        <w:rPr>
-          <w:rFonts w:ascii="Times New Roman" w:hAnsi="Times New Roman" w:cs="Times New Roman"/>
-          <w:sz w:val="28"/>
-          <w:szCs w:val="28"/>
-        </w:rPr>
-        <w:t>создать документ</w:t>
-      </w:r>
-    </w:p>
-    <w:p>
-      <w:pPr>
-        <w:spacing w:after="0"/>
+        <w:t>2) создать документ</w:t>
+      </w:r>
+    </w:p>
+    <w:p>
+      <w:pPr>
+        <w:spacing w:after="0" w:line="360" w:lineRule="auto"/>
         <w:ind w:firstLine="709"/>
         <w:jc w:val="both"/>
         <w:rPr>
@@ -1480,28 +1335,12 @@
           <w:szCs w:val="28"/>
         </w:rPr>
         <w:tab/>
-        <w:t>3)</w:t>
-      </w:r>
-      <w:r>
-        <w:rPr>
-          <w:rFonts w:ascii="Times New Roman" w:hAnsi="Times New Roman" w:cs="Times New Roman"/>
-          <w:sz w:val="28"/>
-          <w:szCs w:val="28"/>
-        </w:rPr>
-        <w:t xml:space="preserve"> </w:t>
-      </w:r>
-      <w:r>
-        <w:rPr>
-          <w:rFonts w:ascii="Times New Roman" w:hAnsi="Times New Roman" w:cs="Times New Roman"/>
-          <w:sz w:val="28"/>
-          <w:szCs w:val="28"/>
-        </w:rPr>
-        <w:t>сохранить документ</w:t>
-      </w:r>
-    </w:p>
-    <w:p>
-      <w:pPr>
-        <w:spacing w:after="0"/>
+        <w:t>3) сохранить документ</w:t>
+      </w:r>
+    </w:p>
+    <w:p>
+      <w:pPr>
+        <w:spacing w:after="0" w:line="360" w:lineRule="auto"/>
         <w:ind w:firstLine="709"/>
         <w:jc w:val="both"/>
         <w:rPr>
@@ -1521,212 +1360,7 @@
     </w:p>
     <w:p>
       <w:pPr>
-        <w:spacing w:after="0"/>
-        <w:ind w:firstLine="709"/>
-        <w:jc w:val="both"/>
-        <w:rPr>
-          <w:rFonts w:ascii="Times New Roman" w:hAnsi="Times New Roman" w:cs="Times New Roman"/>
-          <w:sz w:val="28"/>
-          <w:szCs w:val="28"/>
-        </w:rPr>
-      </w:pPr>
-      <w:r>
-        <w:rPr>
-          <w:rFonts w:ascii="Times New Roman" w:hAnsi="Times New Roman" w:cs="Times New Roman"/>
-          <w:sz w:val="28"/>
-          <w:szCs w:val="28"/>
-        </w:rPr>
-        <w:tab/>
-        <w:t>4)</w:t>
-      </w:r>
-      <w:r>
-        <w:rPr>
-          <w:rFonts w:ascii="Times New Roman" w:hAnsi="Times New Roman" w:cs="Times New Roman"/>
-          <w:sz w:val="28"/>
-          <w:szCs w:val="28"/>
-        </w:rPr>
-        <w:t xml:space="preserve"> </w:t>
-      </w:r>
-      <w:r>
-        <w:rPr>
-          <w:rFonts w:ascii="Times New Roman" w:hAnsi="Times New Roman" w:cs="Times New Roman"/>
-          <w:sz w:val="28"/>
-          <w:szCs w:val="28"/>
-        </w:rPr>
-        <w:t>вырезать</w:t>
-      </w:r>
-    </w:p>
-    <w:p>
-      <w:pPr>
-        <w:spacing w:after="0"/>
-        <w:ind w:firstLine="709"/>
-        <w:jc w:val="both"/>
-        <w:rPr>
-          <w:rFonts w:ascii="Times New Roman" w:hAnsi="Times New Roman" w:cs="Times New Roman"/>
-          <w:sz w:val="28"/>
-          <w:szCs w:val="28"/>
-        </w:rPr>
-      </w:pPr>
-      <w:r>
-        <w:rPr>
-          <w:rFonts w:ascii="Times New Roman" w:hAnsi="Times New Roman" w:cs="Times New Roman"/>
-          <w:sz w:val="28"/>
-          <w:szCs w:val="28"/>
-        </w:rPr>
-        <w:tab/>
-        <w:t>5)</w:t>
-      </w:r>
-      <w:r>
-        <w:rPr>
-          <w:rFonts w:ascii="Times New Roman" w:hAnsi="Times New Roman" w:cs="Times New Roman"/>
-          <w:sz w:val="28"/>
-          <w:szCs w:val="28"/>
-        </w:rPr>
-        <w:t xml:space="preserve"> </w:t>
-      </w:r>
-      <w:r>
-        <w:rPr>
-          <w:rFonts w:ascii="Times New Roman" w:hAnsi="Times New Roman" w:cs="Times New Roman"/>
-          <w:sz w:val="28"/>
-          <w:szCs w:val="28"/>
-        </w:rPr>
-        <w:t>копировать</w:t>
-      </w:r>
-    </w:p>
-    <w:p>
-      <w:pPr>
-        <w:spacing w:after="0"/>
-        <w:ind w:firstLine="709"/>
-        <w:jc w:val="both"/>
-        <w:rPr>
-          <w:rFonts w:ascii="Times New Roman" w:hAnsi="Times New Roman" w:cs="Times New Roman"/>
-          <w:sz w:val="28"/>
-          <w:szCs w:val="28"/>
-        </w:rPr>
-      </w:pPr>
-      <w:r>
-        <w:rPr>
-          <w:rFonts w:ascii="Times New Roman" w:hAnsi="Times New Roman" w:cs="Times New Roman"/>
-          <w:sz w:val="28"/>
-          <w:szCs w:val="28"/>
-        </w:rPr>
-        <w:tab/>
-        <w:t>6)</w:t>
-      </w:r>
-      <w:r>
-        <w:rPr>
-          <w:rFonts w:ascii="Times New Roman" w:hAnsi="Times New Roman" w:cs="Times New Roman"/>
-          <w:sz w:val="28"/>
-          <w:szCs w:val="28"/>
-        </w:rPr>
-        <w:t xml:space="preserve"> </w:t>
-      </w:r>
-      <w:r>
-        <w:rPr>
-          <w:rFonts w:ascii="Times New Roman" w:hAnsi="Times New Roman" w:cs="Times New Roman"/>
-          <w:sz w:val="28"/>
-          <w:szCs w:val="28"/>
-        </w:rPr>
-        <w:t>вставить</w:t>
-      </w:r>
-    </w:p>
-    <w:p>
-      <w:pPr>
-        <w:spacing w:after="0"/>
-        <w:ind w:firstLine="709"/>
-        <w:jc w:val="both"/>
-        <w:rPr>
-          <w:rFonts w:ascii="Times New Roman" w:hAnsi="Times New Roman" w:cs="Times New Roman"/>
-          <w:sz w:val="28"/>
-          <w:szCs w:val="28"/>
-        </w:rPr>
-      </w:pPr>
-      <w:r>
-        <w:rPr>
-          <w:rFonts w:ascii="Times New Roman" w:hAnsi="Times New Roman" w:cs="Times New Roman"/>
-          <w:sz w:val="28"/>
-          <w:szCs w:val="28"/>
-        </w:rPr>
-        <w:tab/>
-        <w:t>7)</w:t>
-      </w:r>
-      <w:r>
-        <w:rPr>
-          <w:rFonts w:ascii="Times New Roman" w:hAnsi="Times New Roman" w:cs="Times New Roman"/>
-          <w:sz w:val="28"/>
-          <w:szCs w:val="28"/>
-        </w:rPr>
-        <w:t xml:space="preserve"> </w:t>
-      </w:r>
-      <w:r>
-        <w:rPr>
-          <w:rFonts w:ascii="Times New Roman" w:hAnsi="Times New Roman" w:cs="Times New Roman"/>
-          <w:sz w:val="28"/>
-          <w:szCs w:val="28"/>
-        </w:rPr>
-        <w:t>отменить действие</w:t>
-      </w:r>
-    </w:p>
-    <w:p>
-      <w:pPr>
-        <w:spacing w:after="0"/>
-        <w:ind w:firstLine="709"/>
-        <w:jc w:val="both"/>
-        <w:rPr>
-          <w:rFonts w:ascii="Times New Roman" w:hAnsi="Times New Roman" w:cs="Times New Roman"/>
-          <w:sz w:val="28"/>
-          <w:szCs w:val="28"/>
-        </w:rPr>
-      </w:pPr>
-      <w:r>
-        <w:rPr>
-          <w:rFonts w:ascii="Times New Roman" w:hAnsi="Times New Roman" w:cs="Times New Roman"/>
-          <w:sz w:val="28"/>
-          <w:szCs w:val="28"/>
-        </w:rPr>
-        <w:tab/>
-        <w:t>8)</w:t>
-      </w:r>
-      <w:r>
-        <w:rPr>
-          <w:rFonts w:ascii="Times New Roman" w:hAnsi="Times New Roman" w:cs="Times New Roman"/>
-          <w:sz w:val="28"/>
-          <w:szCs w:val="28"/>
-        </w:rPr>
-        <w:t xml:space="preserve"> </w:t>
-      </w:r>
-      <w:r>
-        <w:rPr>
-          <w:rFonts w:ascii="Times New Roman" w:hAnsi="Times New Roman" w:cs="Times New Roman"/>
-          <w:sz w:val="28"/>
-          <w:szCs w:val="28"/>
-        </w:rPr>
-        <w:t>повторить действие</w:t>
-      </w:r>
-    </w:p>
-    <w:p>
-      <w:pPr>
-        <w:spacing w:after="0"/>
-        <w:ind w:firstLine="709"/>
-        <w:jc w:val="both"/>
-        <w:rPr>
-          <w:rFonts w:ascii="Times New Roman" w:hAnsi="Times New Roman" w:cs="Times New Roman"/>
-          <w:sz w:val="28"/>
-          <w:szCs w:val="28"/>
-        </w:rPr>
-      </w:pPr>
-      <w:r>
-        <w:rPr>
-          <w:rFonts w:ascii="Times New Roman" w:hAnsi="Times New Roman" w:cs="Times New Roman"/>
-          <w:sz w:val="28"/>
-          <w:szCs w:val="28"/>
-        </w:rPr>
-        <w:t>В) модуль редактирования изображения</w:t>
-      </w:r>
-    </w:p>
-    <w:p>
-      <w:pPr>
-        <w:spacing w:after="0"/>
+        <w:spacing w:after="0" w:line="360" w:lineRule="auto"/>
         <w:ind w:firstLine="709"/>
         <w:jc w:val="both"/>
         <w:rPr>
@@ -1743,28 +1377,12 @@
         </w:rPr>
         <w:lastRenderedPageBreak/>
         <w:tab/>
-        <w:t>9)</w:t>
-      </w:r>
-      <w:r>
-        <w:rPr>
-          <w:rFonts w:ascii="Times New Roman" w:hAnsi="Times New Roman" w:cs="Times New Roman"/>
-          <w:sz w:val="28"/>
-          <w:szCs w:val="28"/>
-        </w:rPr>
-        <w:t xml:space="preserve"> </w:t>
-      </w:r>
-      <w:r>
-        <w:rPr>
-          <w:rFonts w:ascii="Times New Roman" w:hAnsi="Times New Roman" w:cs="Times New Roman"/>
-          <w:sz w:val="28"/>
-          <w:szCs w:val="28"/>
-        </w:rPr>
-        <w:t>Установить режим цветовой модели</w:t>
-      </w:r>
-    </w:p>
-    <w:p>
-      <w:pPr>
-        <w:spacing w:after="0"/>
+        <w:t>4) вырезать</w:t>
+      </w:r>
+    </w:p>
+    <w:p>
+      <w:pPr>
+        <w:spacing w:after="0" w:line="360" w:lineRule="auto"/>
         <w:ind w:firstLine="709"/>
         <w:jc w:val="both"/>
         <w:rPr>
@@ -1780,28 +1398,12 @@
           <w:szCs w:val="28"/>
         </w:rPr>
         <w:tab/>
-        <w:t>10)</w:t>
-      </w:r>
-      <w:r>
-        <w:rPr>
-          <w:rFonts w:ascii="Times New Roman" w:hAnsi="Times New Roman" w:cs="Times New Roman"/>
-          <w:sz w:val="28"/>
-          <w:szCs w:val="28"/>
-        </w:rPr>
-        <w:t xml:space="preserve"> </w:t>
-      </w:r>
-      <w:r>
-        <w:rPr>
-          <w:rFonts w:ascii="Times New Roman" w:hAnsi="Times New Roman" w:cs="Times New Roman"/>
-          <w:sz w:val="28"/>
-          <w:szCs w:val="28"/>
-        </w:rPr>
-        <w:t>Коррекция цветовой модели (Яркость, контрастность, кривые, экспозиция, цветовой баланс и пр.)</w:t>
-      </w:r>
-    </w:p>
-    <w:p>
-      <w:pPr>
-        <w:spacing w:after="0"/>
+        <w:t>5) копировать</w:t>
+      </w:r>
+    </w:p>
+    <w:p>
+      <w:pPr>
+        <w:spacing w:after="0" w:line="360" w:lineRule="auto"/>
         <w:ind w:firstLine="709"/>
         <w:jc w:val="both"/>
         <w:rPr>
@@ -1817,28 +1419,12 @@
           <w:szCs w:val="28"/>
         </w:rPr>
         <w:tab/>
-        <w:t>11)</w:t>
-      </w:r>
-      <w:r>
-        <w:rPr>
-          <w:rFonts w:ascii="Times New Roman" w:hAnsi="Times New Roman" w:cs="Times New Roman"/>
-          <w:sz w:val="28"/>
-          <w:szCs w:val="28"/>
-        </w:rPr>
-        <w:t xml:space="preserve"> </w:t>
-      </w:r>
-      <w:r>
-        <w:rPr>
-          <w:rFonts w:ascii="Times New Roman" w:hAnsi="Times New Roman" w:cs="Times New Roman"/>
-          <w:sz w:val="28"/>
-          <w:szCs w:val="28"/>
-        </w:rPr>
-        <w:t>Установить размер изображения</w:t>
-      </w:r>
-    </w:p>
-    <w:p>
-      <w:pPr>
-        <w:spacing w:after="0"/>
+        <w:t>6) вставить</w:t>
+      </w:r>
+    </w:p>
+    <w:p>
+      <w:pPr>
+        <w:spacing w:after="0" w:line="360" w:lineRule="auto"/>
         <w:ind w:firstLine="709"/>
         <w:jc w:val="both"/>
         <w:rPr>
@@ -1854,28 +1440,12 @@
           <w:szCs w:val="28"/>
         </w:rPr>
         <w:tab/>
-        <w:t>12)</w:t>
-      </w:r>
-      <w:r>
-        <w:rPr>
-          <w:rFonts w:ascii="Times New Roman" w:hAnsi="Times New Roman" w:cs="Times New Roman"/>
-          <w:sz w:val="28"/>
-          <w:szCs w:val="28"/>
-        </w:rPr>
-        <w:t xml:space="preserve"> </w:t>
-      </w:r>
-      <w:r>
-        <w:rPr>
-          <w:rFonts w:ascii="Times New Roman" w:hAnsi="Times New Roman" w:cs="Times New Roman"/>
-          <w:sz w:val="28"/>
-          <w:szCs w:val="28"/>
-        </w:rPr>
-        <w:t>Повернуть изображение</w:t>
-      </w:r>
-    </w:p>
-    <w:p>
-      <w:pPr>
-        <w:spacing w:after="0"/>
+        <w:t>7) отменить действие</w:t>
+      </w:r>
+    </w:p>
+    <w:p>
+      <w:pPr>
+        <w:spacing w:after="0" w:line="360" w:lineRule="auto"/>
         <w:ind w:firstLine="709"/>
         <w:jc w:val="both"/>
         <w:rPr>
@@ -1891,28 +1461,137 @@
           <w:szCs w:val="28"/>
         </w:rPr>
         <w:tab/>
-        <w:t>13)</w:t>
-      </w:r>
-      <w:r>
-        <w:rPr>
-          <w:rFonts w:ascii="Times New Roman" w:hAnsi="Times New Roman" w:cs="Times New Roman"/>
-          <w:sz w:val="28"/>
-          <w:szCs w:val="28"/>
-        </w:rPr>
-        <w:t xml:space="preserve"> </w:t>
-      </w:r>
-      <w:r>
-        <w:rPr>
-          <w:rFonts w:ascii="Times New Roman" w:hAnsi="Times New Roman" w:cs="Times New Roman"/>
-          <w:sz w:val="28"/>
-          <w:szCs w:val="28"/>
-        </w:rPr>
-        <w:t>Кадрировать изображение</w:t>
-      </w:r>
-    </w:p>
-    <w:p>
-      <w:pPr>
-        <w:spacing w:after="0"/>
+        <w:t>8) повторить действие</w:t>
+      </w:r>
+    </w:p>
+    <w:p>
+      <w:pPr>
+        <w:spacing w:after="0" w:line="360" w:lineRule="auto"/>
+        <w:ind w:firstLine="709"/>
+        <w:jc w:val="both"/>
+        <w:rPr>
+          <w:rFonts w:ascii="Times New Roman" w:hAnsi="Times New Roman" w:cs="Times New Roman"/>
+          <w:sz w:val="28"/>
+          <w:szCs w:val="28"/>
+        </w:rPr>
+      </w:pPr>
+      <w:r>
+        <w:rPr>
+          <w:rFonts w:ascii="Times New Roman" w:hAnsi="Times New Roman" w:cs="Times New Roman"/>
+          <w:sz w:val="28"/>
+          <w:szCs w:val="28"/>
+        </w:rPr>
+        <w:t>В) модуль редактирования изображения</w:t>
+      </w:r>
+    </w:p>
+    <w:p>
+      <w:pPr>
+        <w:spacing w:after="0" w:line="360" w:lineRule="auto"/>
+        <w:ind w:firstLine="709"/>
+        <w:jc w:val="both"/>
+        <w:rPr>
+          <w:rFonts w:ascii="Times New Roman" w:hAnsi="Times New Roman" w:cs="Times New Roman"/>
+          <w:sz w:val="28"/>
+          <w:szCs w:val="28"/>
+        </w:rPr>
+      </w:pPr>
+      <w:r>
+        <w:rPr>
+          <w:rFonts w:ascii="Times New Roman" w:hAnsi="Times New Roman" w:cs="Times New Roman"/>
+          <w:sz w:val="28"/>
+          <w:szCs w:val="28"/>
+        </w:rPr>
+        <w:tab/>
+        <w:t>9) Установить режим цветовой модели</w:t>
+      </w:r>
+    </w:p>
+    <w:p>
+      <w:pPr>
+        <w:spacing w:after="0" w:line="360" w:lineRule="auto"/>
+        <w:ind w:firstLine="709"/>
+        <w:jc w:val="both"/>
+        <w:rPr>
+          <w:rFonts w:ascii="Times New Roman" w:hAnsi="Times New Roman" w:cs="Times New Roman"/>
+          <w:sz w:val="28"/>
+          <w:szCs w:val="28"/>
+        </w:rPr>
+      </w:pPr>
+      <w:r>
+        <w:rPr>
+          <w:rFonts w:ascii="Times New Roman" w:hAnsi="Times New Roman" w:cs="Times New Roman"/>
+          <w:sz w:val="28"/>
+          <w:szCs w:val="28"/>
+        </w:rPr>
+        <w:tab/>
+        <w:t>10) Коррекция цветовой модели (Яркость, контрастность, кривые, экспозиция, цветовой баланс и пр.)</w:t>
+      </w:r>
+    </w:p>
+    <w:p>
+      <w:pPr>
+        <w:spacing w:after="0" w:line="360" w:lineRule="auto"/>
+        <w:ind w:firstLine="709"/>
+        <w:jc w:val="both"/>
+        <w:rPr>
+          <w:rFonts w:ascii="Times New Roman" w:hAnsi="Times New Roman" w:cs="Times New Roman"/>
+          <w:sz w:val="28"/>
+          <w:szCs w:val="28"/>
+        </w:rPr>
+      </w:pPr>
+      <w:r>
+        <w:rPr>
+          <w:rFonts w:ascii="Times New Roman" w:hAnsi="Times New Roman" w:cs="Times New Roman"/>
+          <w:sz w:val="28"/>
+          <w:szCs w:val="28"/>
+        </w:rPr>
+        <w:tab/>
+        <w:t>11) Установить размер изображения</w:t>
+      </w:r>
+    </w:p>
+    <w:p>
+      <w:pPr>
+        <w:spacing w:after="0" w:line="360" w:lineRule="auto"/>
+        <w:ind w:firstLine="709"/>
+        <w:jc w:val="both"/>
+        <w:rPr>
+          <w:rFonts w:ascii="Times New Roman" w:hAnsi="Times New Roman" w:cs="Times New Roman"/>
+          <w:sz w:val="28"/>
+          <w:szCs w:val="28"/>
+        </w:rPr>
+      </w:pPr>
+      <w:r>
+        <w:rPr>
+          <w:rFonts w:ascii="Times New Roman" w:hAnsi="Times New Roman" w:cs="Times New Roman"/>
+          <w:sz w:val="28"/>
+          <w:szCs w:val="28"/>
+        </w:rPr>
+        <w:tab/>
+        <w:t>12) Повернуть изображение</w:t>
+      </w:r>
+    </w:p>
+    <w:p>
+      <w:pPr>
+        <w:spacing w:after="0" w:line="360" w:lineRule="auto"/>
+        <w:ind w:firstLine="709"/>
+        <w:jc w:val="both"/>
+        <w:rPr>
+          <w:rFonts w:ascii="Times New Roman" w:hAnsi="Times New Roman" w:cs="Times New Roman"/>
+          <w:sz w:val="28"/>
+          <w:szCs w:val="28"/>
+        </w:rPr>
+      </w:pPr>
+      <w:r>
+        <w:rPr>
+          <w:rFonts w:ascii="Times New Roman" w:hAnsi="Times New Roman" w:cs="Times New Roman"/>
+          <w:sz w:val="28"/>
+          <w:szCs w:val="28"/>
+        </w:rPr>
+        <w:tab/>
+        <w:t>13) Кадрировать изображение</w:t>
+      </w:r>
+    </w:p>
+    <w:p>
+      <w:pPr>
+        <w:spacing w:after="0" w:line="360" w:lineRule="auto"/>
         <w:ind w:firstLine="709"/>
         <w:jc w:val="both"/>
         <w:rPr>
@@ -1932,7 +1611,7 @@
     </w:p>
     <w:p>
       <w:pPr>
-        <w:spacing w:after="0"/>
+        <w:spacing w:after="0" w:line="360" w:lineRule="auto"/>
         <w:ind w:firstLine="709"/>
         <w:jc w:val="both"/>
         <w:rPr>
@@ -1948,28 +1627,12 @@
           <w:szCs w:val="28"/>
         </w:rPr>
         <w:tab/>
-        <w:t>14)</w:t>
-      </w:r>
-      <w:r>
-        <w:rPr>
-          <w:rFonts w:ascii="Times New Roman" w:hAnsi="Times New Roman" w:cs="Times New Roman"/>
-          <w:sz w:val="28"/>
-          <w:szCs w:val="28"/>
-        </w:rPr>
-        <w:t xml:space="preserve"> </w:t>
-      </w:r>
-      <w:r>
-        <w:rPr>
-          <w:rFonts w:ascii="Times New Roman" w:hAnsi="Times New Roman" w:cs="Times New Roman"/>
-          <w:sz w:val="28"/>
-          <w:szCs w:val="28"/>
-        </w:rPr>
-        <w:t>Создать слой</w:t>
-      </w:r>
-    </w:p>
-    <w:p>
-      <w:pPr>
-        <w:spacing w:after="0"/>
+        <w:t>14) Создать слой</w:t>
+      </w:r>
+    </w:p>
+    <w:p>
+      <w:pPr>
+        <w:spacing w:after="0" w:line="360" w:lineRule="auto"/>
         <w:ind w:firstLine="709"/>
         <w:jc w:val="both"/>
         <w:rPr>
@@ -1985,28 +1648,12 @@
           <w:szCs w:val="28"/>
         </w:rPr>
         <w:tab/>
-        <w:t>15)</w:t>
-      </w:r>
-      <w:r>
-        <w:rPr>
-          <w:rFonts w:ascii="Times New Roman" w:hAnsi="Times New Roman" w:cs="Times New Roman"/>
-          <w:sz w:val="28"/>
-          <w:szCs w:val="28"/>
-        </w:rPr>
-        <w:t xml:space="preserve"> </w:t>
-      </w:r>
-      <w:r>
-        <w:rPr>
-          <w:rFonts w:ascii="Times New Roman" w:hAnsi="Times New Roman" w:cs="Times New Roman"/>
-          <w:sz w:val="28"/>
-          <w:szCs w:val="28"/>
-        </w:rPr>
-        <w:t>Дублировать слой</w:t>
-      </w:r>
-    </w:p>
-    <w:p>
-      <w:pPr>
-        <w:spacing w:after="0"/>
+        <w:t>15) Дублировать слой</w:t>
+      </w:r>
+    </w:p>
+    <w:p>
+      <w:pPr>
+        <w:spacing w:after="0" w:line="360" w:lineRule="auto"/>
         <w:ind w:firstLine="709"/>
         <w:jc w:val="both"/>
         <w:rPr>
@@ -2022,28 +1669,12 @@
           <w:szCs w:val="28"/>
         </w:rPr>
         <w:tab/>
-        <w:t>16)</w:t>
-      </w:r>
-      <w:r>
-        <w:rPr>
-          <w:rFonts w:ascii="Times New Roman" w:hAnsi="Times New Roman" w:cs="Times New Roman"/>
-          <w:sz w:val="28"/>
-          <w:szCs w:val="28"/>
-        </w:rPr>
-        <w:t xml:space="preserve"> </w:t>
-      </w:r>
-      <w:r>
-        <w:rPr>
-          <w:rFonts w:ascii="Times New Roman" w:hAnsi="Times New Roman" w:cs="Times New Roman"/>
-          <w:sz w:val="28"/>
-          <w:szCs w:val="28"/>
-        </w:rPr>
-        <w:t>Удалить слой</w:t>
-      </w:r>
-    </w:p>
-    <w:p>
-      <w:pPr>
-        <w:spacing w:after="0"/>
+        <w:t>16) Удалить слой</w:t>
+      </w:r>
+    </w:p>
+    <w:p>
+      <w:pPr>
+        <w:spacing w:after="0" w:line="360" w:lineRule="auto"/>
         <w:ind w:firstLine="709"/>
         <w:jc w:val="both"/>
         <w:rPr>
@@ -2059,28 +1690,12 @@
           <w:szCs w:val="28"/>
         </w:rPr>
         <w:tab/>
-        <w:t>17)</w:t>
-      </w:r>
-      <w:r>
-        <w:rPr>
-          <w:rFonts w:ascii="Times New Roman" w:hAnsi="Times New Roman" w:cs="Times New Roman"/>
-          <w:sz w:val="28"/>
-          <w:szCs w:val="28"/>
-        </w:rPr>
-        <w:t xml:space="preserve"> </w:t>
-      </w:r>
-      <w:r>
-        <w:rPr>
-          <w:rFonts w:ascii="Times New Roman" w:hAnsi="Times New Roman" w:cs="Times New Roman"/>
-          <w:sz w:val="28"/>
-          <w:szCs w:val="28"/>
-        </w:rPr>
-        <w:t>Сгруппировать/разгруппировать слои</w:t>
-      </w:r>
-    </w:p>
-    <w:p>
-      <w:pPr>
-        <w:spacing w:after="0"/>
+        <w:t>17) Сгруппировать/разгруппировать слои</w:t>
+      </w:r>
+    </w:p>
+    <w:p>
+      <w:pPr>
+        <w:spacing w:after="0" w:line="360" w:lineRule="auto"/>
         <w:ind w:firstLine="709"/>
         <w:jc w:val="both"/>
         <w:rPr>
@@ -2100,7 +1715,7 @@
     </w:p>
     <w:p>
       <w:pPr>
-        <w:spacing w:after="0"/>
+        <w:spacing w:after="0" w:line="360" w:lineRule="auto"/>
         <w:ind w:firstLine="709"/>
         <w:jc w:val="both"/>
         <w:rPr>
@@ -2116,28 +1731,12 @@
           <w:szCs w:val="28"/>
         </w:rPr>
         <w:tab/>
-        <w:t>18)</w:t>
-      </w:r>
-      <w:r>
-        <w:rPr>
-          <w:rFonts w:ascii="Times New Roman" w:hAnsi="Times New Roman" w:cs="Times New Roman"/>
-          <w:sz w:val="28"/>
-          <w:szCs w:val="28"/>
-        </w:rPr>
-        <w:t xml:space="preserve"> </w:t>
-      </w:r>
-      <w:r>
-        <w:rPr>
-          <w:rFonts w:ascii="Times New Roman" w:hAnsi="Times New Roman" w:cs="Times New Roman"/>
-          <w:sz w:val="28"/>
-          <w:szCs w:val="28"/>
-        </w:rPr>
-        <w:t>Открыть панель символов</w:t>
-      </w:r>
-    </w:p>
-    <w:p>
-      <w:pPr>
-        <w:spacing w:after="0"/>
+        <w:t>18) Открыть панель символов</w:t>
+      </w:r>
+    </w:p>
+    <w:p>
+      <w:pPr>
+        <w:spacing w:after="0" w:line="360" w:lineRule="auto"/>
         <w:ind w:firstLine="709"/>
         <w:jc w:val="both"/>
         <w:rPr>
@@ -2153,28 +1752,12 @@
           <w:szCs w:val="28"/>
         </w:rPr>
         <w:tab/>
-        <w:t>19)</w:t>
-      </w:r>
-      <w:r>
-        <w:rPr>
-          <w:rFonts w:ascii="Times New Roman" w:hAnsi="Times New Roman" w:cs="Times New Roman"/>
-          <w:sz w:val="28"/>
-          <w:szCs w:val="28"/>
-        </w:rPr>
-        <w:t xml:space="preserve"> </w:t>
-      </w:r>
-      <w:r>
-        <w:rPr>
-          <w:rFonts w:ascii="Times New Roman" w:hAnsi="Times New Roman" w:cs="Times New Roman"/>
-          <w:sz w:val="28"/>
-          <w:szCs w:val="28"/>
-        </w:rPr>
-        <w:t>Загрузить пакет шрифтов</w:t>
-      </w:r>
-    </w:p>
-    <w:p>
-      <w:pPr>
-        <w:spacing w:after="0"/>
+        <w:t>19) Загрузить пакет шрифтов</w:t>
+      </w:r>
+    </w:p>
+    <w:p>
+      <w:pPr>
+        <w:spacing w:after="0" w:line="360" w:lineRule="auto"/>
         <w:ind w:firstLine="709"/>
         <w:jc w:val="both"/>
         <w:rPr>
@@ -2194,7 +1777,7 @@
     </w:p>
     <w:p>
       <w:pPr>
-        <w:spacing w:after="0"/>
+        <w:spacing w:after="0" w:line="360" w:lineRule="auto"/>
         <w:ind w:firstLine="709"/>
         <w:jc w:val="both"/>
         <w:rPr>
@@ -2210,28 +1793,12 @@
           <w:szCs w:val="28"/>
         </w:rPr>
         <w:tab/>
-        <w:t>20)</w:t>
-      </w:r>
-      <w:r>
-        <w:rPr>
-          <w:rFonts w:ascii="Times New Roman" w:hAnsi="Times New Roman" w:cs="Times New Roman"/>
-          <w:sz w:val="28"/>
-          <w:szCs w:val="28"/>
-        </w:rPr>
-        <w:t xml:space="preserve"> </w:t>
-      </w:r>
-      <w:r>
-        <w:rPr>
-          <w:rFonts w:ascii="Times New Roman" w:hAnsi="Times New Roman" w:cs="Times New Roman"/>
-          <w:sz w:val="28"/>
-          <w:szCs w:val="28"/>
-        </w:rPr>
-        <w:t>Инструмент «Перемещение» для перемещения объектов</w:t>
-      </w:r>
-    </w:p>
-    <w:p>
-      <w:pPr>
-        <w:spacing w:after="0"/>
+        <w:t>20) Инструмент «Перемещение» для перемещения объектов</w:t>
+      </w:r>
+    </w:p>
+    <w:p>
+      <w:pPr>
+        <w:spacing w:after="0" w:line="360" w:lineRule="auto"/>
         <w:ind w:firstLine="709"/>
         <w:jc w:val="both"/>
         <w:rPr>
@@ -2247,28 +1814,12 @@
           <w:szCs w:val="28"/>
         </w:rPr>
         <w:tab/>
-        <w:t>21)</w:t>
-      </w:r>
-      <w:r>
-        <w:rPr>
-          <w:rFonts w:ascii="Times New Roman" w:hAnsi="Times New Roman" w:cs="Times New Roman"/>
-          <w:sz w:val="28"/>
-          <w:szCs w:val="28"/>
-        </w:rPr>
-        <w:t xml:space="preserve"> </w:t>
-      </w:r>
-      <w:r>
-        <w:rPr>
-          <w:rFonts w:ascii="Times New Roman" w:hAnsi="Times New Roman" w:cs="Times New Roman"/>
-          <w:sz w:val="28"/>
-          <w:szCs w:val="28"/>
-        </w:rPr>
-        <w:t>Инструмент «Прямоугольная область» для выделения области в форме прямоугольника</w:t>
-      </w:r>
-    </w:p>
-    <w:p>
-      <w:pPr>
-        <w:spacing w:after="0"/>
+        <w:t>21) Инструмент «Прямоугольная область» для выделения области в форме прямоугольника</w:t>
+      </w:r>
+    </w:p>
+    <w:p>
+      <w:pPr>
+        <w:spacing w:after="0" w:line="360" w:lineRule="auto"/>
         <w:ind w:firstLine="709"/>
         <w:jc w:val="both"/>
         <w:rPr>
@@ -2284,28 +1835,12 @@
           <w:szCs w:val="28"/>
         </w:rPr>
         <w:tab/>
-        <w:t>22)</w:t>
-      </w:r>
-      <w:r>
-        <w:rPr>
-          <w:rFonts w:ascii="Times New Roman" w:hAnsi="Times New Roman" w:cs="Times New Roman"/>
-          <w:sz w:val="28"/>
-          <w:szCs w:val="28"/>
-        </w:rPr>
-        <w:t xml:space="preserve"> </w:t>
-      </w:r>
-      <w:r>
-        <w:rPr>
-          <w:rFonts w:ascii="Times New Roman" w:hAnsi="Times New Roman" w:cs="Times New Roman"/>
-          <w:sz w:val="28"/>
-          <w:szCs w:val="28"/>
-        </w:rPr>
-        <w:t>Инструмент «Лассо» для создания произвольной рамки выделения</w:t>
-      </w:r>
-    </w:p>
-    <w:p>
-      <w:pPr>
-        <w:spacing w:after="0"/>
+        <w:t>22) Инструмент «Лассо» для создания произвольной рамки выделения</w:t>
+      </w:r>
+    </w:p>
+    <w:p>
+      <w:pPr>
+        <w:spacing w:after="0" w:line="360" w:lineRule="auto"/>
         <w:ind w:firstLine="709"/>
         <w:jc w:val="both"/>
         <w:rPr>
@@ -2321,28 +1856,12 @@
           <w:szCs w:val="28"/>
         </w:rPr>
         <w:tab/>
-        <w:t>23)</w:t>
-      </w:r>
-      <w:r>
-        <w:rPr>
-          <w:rFonts w:ascii="Times New Roman" w:hAnsi="Times New Roman" w:cs="Times New Roman"/>
-          <w:sz w:val="28"/>
-          <w:szCs w:val="28"/>
-        </w:rPr>
-        <w:t xml:space="preserve"> </w:t>
-      </w:r>
-      <w:r>
-        <w:rPr>
-          <w:rFonts w:ascii="Times New Roman" w:hAnsi="Times New Roman" w:cs="Times New Roman"/>
-          <w:sz w:val="28"/>
-          <w:szCs w:val="28"/>
-        </w:rPr>
-        <w:t>Инструмент «Выделение объектов» для поиска и автоматического выделения объектов</w:t>
-      </w:r>
-    </w:p>
-    <w:p>
-      <w:pPr>
-        <w:spacing w:after="0"/>
+        <w:t>23) Инструмент «Выделение объектов» для поиска и автоматического выделения объектов</w:t>
+      </w:r>
+    </w:p>
+    <w:p>
+      <w:pPr>
+        <w:spacing w:after="0" w:line="360" w:lineRule="auto"/>
         <w:ind w:firstLine="709"/>
         <w:jc w:val="both"/>
         <w:rPr>
@@ -2358,42 +1877,27 @@
           <w:szCs w:val="28"/>
         </w:rPr>
         <w:tab/>
-        <w:t>24)</w:t>
-      </w:r>
-      <w:r>
-        <w:rPr>
-          <w:rFonts w:ascii="Times New Roman" w:hAnsi="Times New Roman" w:cs="Times New Roman"/>
-          <w:sz w:val="28"/>
-          <w:szCs w:val="28"/>
-        </w:rPr>
-        <w:t xml:space="preserve"> </w:t>
-      </w:r>
-      <w:r>
-        <w:rPr>
-          <w:rFonts w:ascii="Times New Roman" w:hAnsi="Times New Roman" w:cs="Times New Roman"/>
-          <w:sz w:val="28"/>
-          <w:szCs w:val="28"/>
-        </w:rPr>
-        <w:t>Инструмент «Рамка» для обрезки и расширения края изображения</w:t>
-      </w:r>
-    </w:p>
-    <w:p>
-      <w:pPr>
-        <w:spacing w:after="0"/>
-        <w:ind w:firstLine="709"/>
-        <w:jc w:val="both"/>
-        <w:rPr>
-          <w:rFonts w:ascii="Times New Roman" w:hAnsi="Times New Roman" w:cs="Times New Roman"/>
-          <w:sz w:val="28"/>
-          <w:szCs w:val="28"/>
-        </w:rPr>
-      </w:pPr>
-      <w:r>
-        <w:rPr>
-          <w:rFonts w:ascii="Times New Roman" w:hAnsi="Times New Roman" w:cs="Times New Roman"/>
-          <w:sz w:val="28"/>
-          <w:szCs w:val="28"/>
-        </w:rPr>
+        <w:t>24) Инструмент «Рамка» для обрезки и расширения края изображения</w:t>
+      </w:r>
+    </w:p>
+    <w:p>
+      <w:pPr>
+        <w:spacing w:after="0" w:line="360" w:lineRule="auto"/>
+        <w:ind w:firstLine="709"/>
+        <w:jc w:val="both"/>
+        <w:rPr>
+          <w:rFonts w:ascii="Times New Roman" w:hAnsi="Times New Roman" w:cs="Times New Roman"/>
+          <w:sz w:val="28"/>
+          <w:szCs w:val="28"/>
+        </w:rPr>
+      </w:pPr>
+      <w:r>
+        <w:rPr>
+          <w:rFonts w:ascii="Times New Roman" w:hAnsi="Times New Roman" w:cs="Times New Roman"/>
+          <w:sz w:val="28"/>
+          <w:szCs w:val="28"/>
+        </w:rPr>
+        <w:lastRenderedPageBreak/>
         <w:tab/>
         <w:t>25)</w:t>
       </w:r>
@@ -2409,7 +1913,7 @@
     </w:p>
     <w:p>
       <w:pPr>
-        <w:spacing w:after="0"/>
+        <w:spacing w:after="0" w:line="360" w:lineRule="auto"/>
         <w:ind w:firstLine="709"/>
         <w:jc w:val="both"/>
         <w:rPr>
@@ -2425,28 +1929,12 @@
           <w:szCs w:val="28"/>
         </w:rPr>
         <w:tab/>
-        <w:t>26)</w:t>
-      </w:r>
-      <w:r>
-        <w:rPr>
-          <w:rFonts w:ascii="Times New Roman" w:hAnsi="Times New Roman" w:cs="Times New Roman"/>
-          <w:sz w:val="28"/>
-          <w:szCs w:val="28"/>
-        </w:rPr>
-        <w:t xml:space="preserve"> </w:t>
-      </w:r>
-      <w:r>
-        <w:rPr>
-          <w:rFonts w:ascii="Times New Roman" w:hAnsi="Times New Roman" w:cs="Times New Roman"/>
-          <w:sz w:val="28"/>
-          <w:szCs w:val="28"/>
-        </w:rPr>
-        <w:t>Инструмент «Пипетка» для взятия образца цвета с изображения</w:t>
-      </w:r>
-    </w:p>
-    <w:p>
-      <w:pPr>
-        <w:spacing w:after="0"/>
+        <w:t>26) Инструмент «Пипетка» для взятия образца цвета с изображения</w:t>
+      </w:r>
+    </w:p>
+    <w:p>
+      <w:pPr>
+        <w:spacing w:after="0" w:line="360" w:lineRule="auto"/>
         <w:ind w:firstLine="709"/>
         <w:jc w:val="both"/>
         <w:rPr>
@@ -2462,28 +1950,12 @@
           <w:szCs w:val="28"/>
         </w:rPr>
         <w:tab/>
-        <w:t>27)</w:t>
-      </w:r>
-      <w:r>
-        <w:rPr>
-          <w:rFonts w:ascii="Times New Roman" w:hAnsi="Times New Roman" w:cs="Times New Roman"/>
-          <w:sz w:val="28"/>
-          <w:szCs w:val="28"/>
-        </w:rPr>
-        <w:t xml:space="preserve"> </w:t>
-      </w:r>
-      <w:r>
-        <w:rPr>
-          <w:rFonts w:ascii="Times New Roman" w:hAnsi="Times New Roman" w:cs="Times New Roman"/>
-          <w:sz w:val="28"/>
-          <w:szCs w:val="28"/>
-        </w:rPr>
-        <w:t>Инструмент «Точечная восстанавливающая кисть» для удаления отметок и пятен</w:t>
-      </w:r>
-    </w:p>
-    <w:p>
-      <w:pPr>
-        <w:spacing w:after="0"/>
+        <w:t>27) Инструмент «Точечная восстанавливающая кисть» для удаления отметок и пятен</w:t>
+      </w:r>
+    </w:p>
+    <w:p>
+      <w:pPr>
+        <w:spacing w:after="0" w:line="360" w:lineRule="auto"/>
         <w:ind w:firstLine="709"/>
         <w:jc w:val="both"/>
         <w:rPr>
@@ -2499,28 +1971,12 @@
           <w:szCs w:val="28"/>
         </w:rPr>
         <w:tab/>
-        <w:t>28)</w:t>
-      </w:r>
-      <w:r>
-        <w:rPr>
-          <w:rFonts w:ascii="Times New Roman" w:hAnsi="Times New Roman" w:cs="Times New Roman"/>
-          <w:sz w:val="28"/>
-          <w:szCs w:val="28"/>
-        </w:rPr>
-        <w:t xml:space="preserve"> </w:t>
-      </w:r>
-      <w:r>
-        <w:rPr>
-          <w:rFonts w:ascii="Times New Roman" w:hAnsi="Times New Roman" w:cs="Times New Roman"/>
-          <w:sz w:val="28"/>
-          <w:szCs w:val="28"/>
-        </w:rPr>
-        <w:t>Инструмент «Кисть» для рисования штрихов заказной кистью</w:t>
-      </w:r>
-    </w:p>
-    <w:p>
-      <w:pPr>
-        <w:spacing w:after="0"/>
+        <w:t>28) Инструмент «Кисть» для рисования штрихов заказной кистью</w:t>
+      </w:r>
+    </w:p>
+    <w:p>
+      <w:pPr>
+        <w:spacing w:after="0" w:line="360" w:lineRule="auto"/>
         <w:ind w:firstLine="709"/>
         <w:jc w:val="both"/>
         <w:rPr>
@@ -2536,28 +1992,12 @@
           <w:szCs w:val="28"/>
         </w:rPr>
         <w:tab/>
-        <w:t>29)</w:t>
-      </w:r>
-      <w:r>
-        <w:rPr>
-          <w:rFonts w:ascii="Times New Roman" w:hAnsi="Times New Roman" w:cs="Times New Roman"/>
-          <w:sz w:val="28"/>
-          <w:szCs w:val="28"/>
-        </w:rPr>
-        <w:t xml:space="preserve"> </w:t>
-      </w:r>
-      <w:r>
-        <w:rPr>
-          <w:rFonts w:ascii="Times New Roman" w:hAnsi="Times New Roman" w:cs="Times New Roman"/>
-          <w:sz w:val="28"/>
-          <w:szCs w:val="28"/>
-        </w:rPr>
-        <w:t>Инструмент «Штамп» для рисования пикселями из другой области изображения</w:t>
-      </w:r>
-    </w:p>
-    <w:p>
-      <w:pPr>
-        <w:spacing w:after="0"/>
+        <w:t>29) Инструмент «Штамп» для рисования пикселями из другой области изображения</w:t>
+      </w:r>
+    </w:p>
+    <w:p>
+      <w:pPr>
+        <w:spacing w:after="0" w:line="360" w:lineRule="auto"/>
         <w:ind w:firstLine="709"/>
         <w:jc w:val="both"/>
         <w:rPr>
@@ -2573,28 +2013,12 @@
           <w:szCs w:val="28"/>
         </w:rPr>
         <w:tab/>
-        <w:t>30)</w:t>
-      </w:r>
-      <w:r>
-        <w:rPr>
-          <w:rFonts w:ascii="Times New Roman" w:hAnsi="Times New Roman" w:cs="Times New Roman"/>
-          <w:sz w:val="28"/>
-          <w:szCs w:val="28"/>
-        </w:rPr>
-        <w:t xml:space="preserve"> </w:t>
-      </w:r>
-      <w:r>
-        <w:rPr>
-          <w:rFonts w:ascii="Times New Roman" w:hAnsi="Times New Roman" w:cs="Times New Roman"/>
-          <w:sz w:val="28"/>
-          <w:szCs w:val="28"/>
-        </w:rPr>
-        <w:t>Инструмент «Архивная кисть» для восстановления предыдущего состояния фрагментов изображения</w:t>
-      </w:r>
-    </w:p>
-    <w:p>
-      <w:pPr>
-        <w:spacing w:after="0"/>
+        <w:t>30) Инструмент «Архивная кисть» для восстановления предыдущего состояния фрагментов изображения</w:t>
+      </w:r>
+    </w:p>
+    <w:p>
+      <w:pPr>
+        <w:spacing w:after="0" w:line="360" w:lineRule="auto"/>
         <w:ind w:firstLine="709"/>
         <w:jc w:val="both"/>
         <w:rPr>
@@ -2610,28 +2034,12 @@
           <w:szCs w:val="28"/>
         </w:rPr>
         <w:tab/>
-        <w:t>31)</w:t>
-      </w:r>
-      <w:r>
-        <w:rPr>
-          <w:rFonts w:ascii="Times New Roman" w:hAnsi="Times New Roman" w:cs="Times New Roman"/>
-          <w:sz w:val="28"/>
-          <w:szCs w:val="28"/>
-        </w:rPr>
-        <w:t xml:space="preserve"> </w:t>
-      </w:r>
-      <w:r>
-        <w:rPr>
-          <w:rFonts w:ascii="Times New Roman" w:hAnsi="Times New Roman" w:cs="Times New Roman"/>
-          <w:sz w:val="28"/>
-          <w:szCs w:val="28"/>
-        </w:rPr>
-        <w:t>Инструмент «Ластик» для изменения цвета пикселей на фоновый или прозрачный</w:t>
-      </w:r>
-    </w:p>
-    <w:p>
-      <w:pPr>
-        <w:spacing w:after="0"/>
+        <w:t>31) Инструмент «Ластик» для изменения цвета пикселей на фоновый или прозрачный</w:t>
+      </w:r>
+    </w:p>
+    <w:p>
+      <w:pPr>
+        <w:spacing w:after="0" w:line="360" w:lineRule="auto"/>
         <w:ind w:firstLine="709"/>
         <w:jc w:val="both"/>
         <w:rPr>
@@ -2647,28 +2055,12 @@
           <w:szCs w:val="28"/>
         </w:rPr>
         <w:tab/>
-        <w:t>32)</w:t>
-      </w:r>
-      <w:r>
-        <w:rPr>
-          <w:rFonts w:ascii="Times New Roman" w:hAnsi="Times New Roman" w:cs="Times New Roman"/>
-          <w:sz w:val="28"/>
-          <w:szCs w:val="28"/>
-        </w:rPr>
-        <w:t xml:space="preserve"> </w:t>
-      </w:r>
-      <w:r>
-        <w:rPr>
-          <w:rFonts w:ascii="Times New Roman" w:hAnsi="Times New Roman" w:cs="Times New Roman"/>
-          <w:sz w:val="28"/>
-          <w:szCs w:val="28"/>
-        </w:rPr>
-        <w:t>Инструмент «Градиент» для создания постепенного перехода между цветами</w:t>
-      </w:r>
-    </w:p>
-    <w:p>
-      <w:pPr>
-        <w:spacing w:after="0"/>
+        <w:t>32) Инструмент «Градиент» для создания постепенного перехода между цветами</w:t>
+      </w:r>
+    </w:p>
+    <w:p>
+      <w:pPr>
+        <w:spacing w:after="0" w:line="360" w:lineRule="auto"/>
         <w:ind w:firstLine="709"/>
         <w:jc w:val="both"/>
         <w:rPr>
@@ -2684,28 +2076,12 @@
           <w:szCs w:val="28"/>
         </w:rPr>
         <w:tab/>
-        <w:t>33)</w:t>
-      </w:r>
-      <w:r>
-        <w:rPr>
-          <w:rFonts w:ascii="Times New Roman" w:hAnsi="Times New Roman" w:cs="Times New Roman"/>
-          <w:sz w:val="28"/>
-          <w:szCs w:val="28"/>
-        </w:rPr>
-        <w:t xml:space="preserve"> </w:t>
-      </w:r>
-      <w:r>
-        <w:rPr>
-          <w:rFonts w:ascii="Times New Roman" w:hAnsi="Times New Roman" w:cs="Times New Roman"/>
-          <w:sz w:val="28"/>
-          <w:szCs w:val="28"/>
-        </w:rPr>
-        <w:t>Инструмент «Размытие» для размывания области изображения</w:t>
-      </w:r>
-    </w:p>
-    <w:p>
-      <w:pPr>
-        <w:spacing w:after="0"/>
+        <w:t>33) Инструмент «Размытие» для размывания области изображения</w:t>
+      </w:r>
+    </w:p>
+    <w:p>
+      <w:pPr>
+        <w:spacing w:after="0" w:line="360" w:lineRule="auto"/>
         <w:ind w:firstLine="709"/>
         <w:jc w:val="both"/>
         <w:rPr>
@@ -2721,66 +2097,33 @@
           <w:szCs w:val="28"/>
         </w:rPr>
         <w:tab/>
-        <w:t>34)</w:t>
-      </w:r>
-      <w:r>
-        <w:rPr>
-          <w:rFonts w:ascii="Times New Roman" w:hAnsi="Times New Roman" w:cs="Times New Roman"/>
-          <w:sz w:val="28"/>
-          <w:szCs w:val="28"/>
-        </w:rPr>
-        <w:t xml:space="preserve"> </w:t>
-      </w:r>
-      <w:r>
-        <w:rPr>
-          <w:rFonts w:ascii="Times New Roman" w:hAnsi="Times New Roman" w:cs="Times New Roman"/>
-          <w:sz w:val="28"/>
-          <w:szCs w:val="28"/>
-        </w:rPr>
-        <w:t>Инструмент «Осветлитель» для осветления области изображения</w:t>
-      </w:r>
-    </w:p>
-    <w:p>
-      <w:pPr>
-        <w:spacing w:after="0"/>
-        <w:ind w:firstLine="709"/>
-        <w:jc w:val="both"/>
-        <w:rPr>
-          <w:rFonts w:ascii="Times New Roman" w:hAnsi="Times New Roman" w:cs="Times New Roman"/>
-          <w:sz w:val="28"/>
-          <w:szCs w:val="28"/>
-        </w:rPr>
-      </w:pPr>
-      <w:r>
-        <w:rPr>
-          <w:rFonts w:ascii="Times New Roman" w:hAnsi="Times New Roman" w:cs="Times New Roman"/>
-          <w:sz w:val="28"/>
-          <w:szCs w:val="28"/>
-        </w:rPr>
-        <w:lastRenderedPageBreak/>
+        <w:t>34) Инструмент «Осветлитель» для осветления области изображения</w:t>
+      </w:r>
+    </w:p>
+    <w:p>
+      <w:pPr>
+        <w:spacing w:after="0" w:line="360" w:lineRule="auto"/>
+        <w:ind w:firstLine="709"/>
+        <w:jc w:val="both"/>
+        <w:rPr>
+          <w:rFonts w:ascii="Times New Roman" w:hAnsi="Times New Roman" w:cs="Times New Roman"/>
+          <w:sz w:val="28"/>
+          <w:szCs w:val="28"/>
+        </w:rPr>
+      </w:pPr>
+      <w:r>
+        <w:rPr>
+          <w:rFonts w:ascii="Times New Roman" w:hAnsi="Times New Roman" w:cs="Times New Roman"/>
+          <w:sz w:val="28"/>
+          <w:szCs w:val="28"/>
+        </w:rPr>
         <w:tab/>
-        <w:t>35)</w:t>
-      </w:r>
-      <w:r>
-        <w:rPr>
-          <w:rFonts w:ascii="Times New Roman" w:hAnsi="Times New Roman" w:cs="Times New Roman"/>
-          <w:sz w:val="28"/>
-          <w:szCs w:val="28"/>
-        </w:rPr>
-        <w:t xml:space="preserve"> </w:t>
-      </w:r>
-      <w:r>
-        <w:rPr>
-          <w:rFonts w:ascii="Times New Roman" w:hAnsi="Times New Roman" w:cs="Times New Roman"/>
-          <w:sz w:val="28"/>
-          <w:szCs w:val="28"/>
-        </w:rPr>
-        <w:t>Инструмент «Перо» для создания и изменения контуров или фигур с опорными точками и маркерами</w:t>
-      </w:r>
-    </w:p>
-    <w:p>
-      <w:pPr>
-        <w:spacing w:after="0"/>
+        <w:t>35) Инструмент «Перо» для создания и изменения контуров или фигур с опорными точками и маркерами</w:t>
+      </w:r>
+    </w:p>
+    <w:p>
+      <w:pPr>
+        <w:spacing w:after="0" w:line="360" w:lineRule="auto"/>
         <w:ind w:firstLine="709"/>
         <w:jc w:val="both"/>
         <w:rPr>
@@ -2810,7 +2153,7 @@
     </w:p>
     <w:p>
       <w:pPr>
-        <w:spacing w:after="0"/>
+        <w:spacing w:after="0" w:line="360" w:lineRule="auto"/>
         <w:ind w:firstLine="709"/>
         <w:jc w:val="both"/>
         <w:rPr>
@@ -2826,28 +2169,12 @@
           <w:szCs w:val="28"/>
         </w:rPr>
         <w:tab/>
-        <w:t>37)</w:t>
-      </w:r>
-      <w:r>
-        <w:rPr>
-          <w:rFonts w:ascii="Times New Roman" w:hAnsi="Times New Roman" w:cs="Times New Roman"/>
-          <w:sz w:val="28"/>
-          <w:szCs w:val="28"/>
-        </w:rPr>
-        <w:t xml:space="preserve"> </w:t>
-      </w:r>
-      <w:r>
-        <w:rPr>
-          <w:rFonts w:ascii="Times New Roman" w:hAnsi="Times New Roman" w:cs="Times New Roman"/>
-          <w:sz w:val="28"/>
-          <w:szCs w:val="28"/>
-        </w:rPr>
-        <w:t>Инструмент «Выделение контура»</w:t>
-      </w:r>
-    </w:p>
-    <w:p>
-      <w:pPr>
-        <w:spacing w:after="0"/>
+        <w:t>37) Инструмент «Выделение контура»</w:t>
+      </w:r>
+    </w:p>
+    <w:p>
+      <w:pPr>
+        <w:spacing w:after="0" w:line="360" w:lineRule="auto"/>
         <w:ind w:firstLine="709"/>
         <w:jc w:val="both"/>
         <w:rPr>
@@ -2863,28 +2190,12 @@
           <w:szCs w:val="28"/>
         </w:rPr>
         <w:tab/>
-        <w:t>38)</w:t>
-      </w:r>
-      <w:r>
-        <w:rPr>
-          <w:rFonts w:ascii="Times New Roman" w:hAnsi="Times New Roman" w:cs="Times New Roman"/>
-          <w:sz w:val="28"/>
-          <w:szCs w:val="28"/>
-        </w:rPr>
-        <w:t xml:space="preserve"> </w:t>
-      </w:r>
-      <w:r>
-        <w:rPr>
-          <w:rFonts w:ascii="Times New Roman" w:hAnsi="Times New Roman" w:cs="Times New Roman"/>
-          <w:sz w:val="28"/>
-          <w:szCs w:val="28"/>
-        </w:rPr>
-        <w:t>Инструмент «Фигура» для рисования заданной фигуры: прямоугольник, треугольник, многоугольник, линия, эллипс, произвольная фигура и пр.</w:t>
-      </w:r>
-    </w:p>
-    <w:p>
-      <w:pPr>
-        <w:spacing w:after="0"/>
+        <w:t>38) Инструмент «Фигура» для рисования заданной фигуры: прямоугольник, треугольник, многоугольник, линия, эллипс, произвольная фигура и пр.</w:t>
+      </w:r>
+    </w:p>
+    <w:p>
+      <w:pPr>
+        <w:spacing w:after="0" w:line="360" w:lineRule="auto"/>
         <w:ind w:firstLine="709"/>
         <w:jc w:val="both"/>
         <w:rPr>
@@ -2900,28 +2211,12 @@
           <w:szCs w:val="28"/>
         </w:rPr>
         <w:tab/>
-        <w:t>39)</w:t>
-      </w:r>
-      <w:r>
-        <w:rPr>
-          <w:rFonts w:ascii="Times New Roman" w:hAnsi="Times New Roman" w:cs="Times New Roman"/>
-          <w:sz w:val="28"/>
-          <w:szCs w:val="28"/>
-        </w:rPr>
-        <w:t xml:space="preserve"> </w:t>
-      </w:r>
-      <w:r>
-        <w:rPr>
-          <w:rFonts w:ascii="Times New Roman" w:hAnsi="Times New Roman" w:cs="Times New Roman"/>
-          <w:sz w:val="28"/>
-          <w:szCs w:val="28"/>
-        </w:rPr>
-        <w:t>Инструмент «Рука» для панорамирования по разным фрагментам изображения</w:t>
-      </w:r>
-    </w:p>
-    <w:p>
-      <w:pPr>
-        <w:spacing w:after="0"/>
+        <w:t>39) Инструмент «Рука» для панорамирования по разным фрагментам изображения</w:t>
+      </w:r>
+    </w:p>
+    <w:p>
+      <w:pPr>
+        <w:spacing w:after="0" w:line="360" w:lineRule="auto"/>
         <w:ind w:firstLine="709"/>
         <w:jc w:val="both"/>
         <w:rPr>
@@ -2937,28 +2232,12 @@
           <w:szCs w:val="28"/>
         </w:rPr>
         <w:tab/>
-        <w:t>40)</w:t>
-      </w:r>
-      <w:r>
-        <w:rPr>
-          <w:rFonts w:ascii="Times New Roman" w:hAnsi="Times New Roman" w:cs="Times New Roman"/>
-          <w:sz w:val="28"/>
-          <w:szCs w:val="28"/>
-        </w:rPr>
-        <w:t xml:space="preserve"> </w:t>
-      </w:r>
-      <w:r>
-        <w:rPr>
-          <w:rFonts w:ascii="Times New Roman" w:hAnsi="Times New Roman" w:cs="Times New Roman"/>
-          <w:sz w:val="28"/>
-          <w:szCs w:val="28"/>
-        </w:rPr>
-        <w:t>Инструмент «Масштаб» для увеличения или уменьшения масштаба изображения</w:t>
-      </w:r>
-    </w:p>
-    <w:p>
-      <w:pPr>
-        <w:spacing w:after="0"/>
+        <w:t>40) Инструмент «Масштаб» для увеличения или уменьшения масштаба изображения</w:t>
+      </w:r>
+    </w:p>
+    <w:p>
+      <w:pPr>
+        <w:spacing w:after="0" w:line="360" w:lineRule="auto"/>
         <w:ind w:firstLine="709"/>
         <w:jc w:val="both"/>
         <w:rPr>
@@ -2975,23 +2254,24 @@
           <w:ilvl w:val="0"/>
           <w:numId w:val="1"/>
         </w:numPr>
-        <w:spacing w:after="0"/>
-        <w:ind w:left="0"/>
-        <w:jc w:val="both"/>
-        <w:rPr>
-          <w:rFonts w:ascii="Times New Roman" w:hAnsi="Times New Roman" w:cs="Times New Roman"/>
-          <w:b/>
-          <w:sz w:val="28"/>
-          <w:szCs w:val="28"/>
-        </w:rPr>
-      </w:pPr>
-      <w:r>
-        <w:rPr>
-          <w:rFonts w:ascii="Times New Roman" w:hAnsi="Times New Roman" w:cs="Times New Roman"/>
-          <w:b/>
-          <w:sz w:val="28"/>
-          <w:szCs w:val="28"/>
-        </w:rPr>
+        <w:spacing w:after="0" w:line="360" w:lineRule="auto"/>
+        <w:ind w:left="0" w:firstLine="709"/>
+        <w:jc w:val="both"/>
+        <w:rPr>
+          <w:rFonts w:ascii="Times New Roman" w:hAnsi="Times New Roman" w:cs="Times New Roman"/>
+          <w:b/>
+          <w:sz w:val="28"/>
+          <w:szCs w:val="28"/>
+        </w:rPr>
+      </w:pPr>
+      <w:r>
+        <w:rPr>
+          <w:rFonts w:ascii="Times New Roman" w:hAnsi="Times New Roman" w:cs="Times New Roman"/>
+          <w:b/>
+          <w:sz w:val="28"/>
+          <w:szCs w:val="28"/>
+        </w:rPr>
+        <w:lastRenderedPageBreak/>
         <w:t xml:space="preserve">Добавляем список модулей в файл </w:t>
       </w:r>
       <w:r>
@@ -3046,20 +2326,20 @@
     <w:p>
       <w:pPr>
         <w:pStyle w:val="a4"/>
-        <w:spacing w:after="0"/>
-        <w:ind w:left="0"/>
-        <w:jc w:val="both"/>
-        <w:rPr>
-          <w:rFonts w:ascii="Times New Roman" w:hAnsi="Times New Roman" w:cs="Times New Roman"/>
-          <w:b/>
-          <w:sz w:val="28"/>
-          <w:szCs w:val="28"/>
-        </w:rPr>
-      </w:pPr>
-    </w:p>
-    <w:p>
-      <w:pPr>
-        <w:spacing w:after="0"/>
+        <w:spacing w:after="0" w:line="360" w:lineRule="auto"/>
+        <w:ind w:left="0" w:firstLine="709"/>
+        <w:jc w:val="both"/>
+        <w:rPr>
+          <w:rFonts w:ascii="Times New Roman" w:hAnsi="Times New Roman" w:cs="Times New Roman"/>
+          <w:b/>
+          <w:sz w:val="28"/>
+          <w:szCs w:val="28"/>
+        </w:rPr>
+      </w:pPr>
+    </w:p>
+    <w:p>
+      <w:pPr>
+        <w:spacing w:after="0" w:line="360" w:lineRule="auto"/>
         <w:jc w:val="both"/>
         <w:rPr>
           <w:rFonts w:ascii="Times New Roman" w:hAnsi="Times New Roman" w:cs="Times New Roman"/>
@@ -3113,51 +2393,68 @@
     </w:p>
     <w:p>
       <w:pPr>
-        <w:spacing w:after="0"/>
-        <w:ind w:firstLine="709"/>
-        <w:jc w:val="both"/>
-        <w:rPr>
-          <w:rFonts w:ascii="Times New Roman" w:hAnsi="Times New Roman" w:cs="Times New Roman"/>
-          <w:sz w:val="28"/>
-          <w:szCs w:val="28"/>
-        </w:rPr>
-      </w:pPr>
-    </w:p>
-    <w:p>
-      <w:pPr>
-        <w:spacing w:after="0"/>
-        <w:ind w:firstLine="709"/>
-        <w:jc w:val="both"/>
-        <w:rPr>
-          <w:rFonts w:ascii="Times New Roman" w:hAnsi="Times New Roman" w:cs="Times New Roman"/>
-          <w:sz w:val="28"/>
-          <w:szCs w:val="28"/>
-        </w:rPr>
-      </w:pPr>
-      <w:r>
-        <w:rPr>
-          <w:rFonts w:ascii="Times New Roman" w:hAnsi="Times New Roman" w:cs="Times New Roman"/>
-          <w:sz w:val="28"/>
-          <w:szCs w:val="28"/>
-        </w:rPr>
-        <w:t>Добавляем отчет в папку Отчеты</w:t>
-      </w:r>
-    </w:p>
-    <w:p>
-      <w:pPr>
-        <w:spacing w:after="0"/>
-        <w:ind w:firstLine="709"/>
-        <w:jc w:val="both"/>
-        <w:rPr>
-          <w:rFonts w:ascii="Times New Roman" w:hAnsi="Times New Roman" w:cs="Times New Roman"/>
-          <w:sz w:val="28"/>
-          <w:szCs w:val="28"/>
-        </w:rPr>
-      </w:pPr>
-    </w:p>
-    <w:p>
-      <w:pPr>
-        <w:spacing w:after="0"/>
+        <w:spacing w:after="0" w:line="360" w:lineRule="auto"/>
+        <w:ind w:firstLine="709"/>
+        <w:jc w:val="both"/>
+        <w:rPr>
+          <w:rFonts w:ascii="Times New Roman" w:hAnsi="Times New Roman" w:cs="Times New Roman"/>
+          <w:sz w:val="28"/>
+          <w:szCs w:val="28"/>
+        </w:rPr>
+      </w:pPr>
+    </w:p>
+    <w:p>
+      <w:pPr>
+        <w:pStyle w:val="a4"/>
+        <w:numPr>
+          <w:ilvl w:val="0"/>
+          <w:numId w:val="1"/>
+        </w:numPr>
+        <w:spacing w:after="0" w:line="360" w:lineRule="auto"/>
+        <w:ind w:left="0" w:firstLine="709"/>
+        <w:jc w:val="both"/>
+        <w:rPr>
+          <w:rFonts w:ascii="Times New Roman" w:hAnsi="Times New Roman" w:cs="Times New Roman"/>
+          <w:b/>
+          <w:sz w:val="28"/>
+          <w:szCs w:val="28"/>
+        </w:rPr>
+      </w:pPr>
+      <w:r>
+        <w:rPr>
+          <w:rFonts w:ascii="Times New Roman" w:hAnsi="Times New Roman" w:cs="Times New Roman"/>
+          <w:b/>
+          <w:sz w:val="28"/>
+          <w:szCs w:val="28"/>
+        </w:rPr>
+        <w:t xml:space="preserve">Добавляем отчет в папку </w:t>
+      </w:r>
+      <w:r>
+        <w:rPr>
+          <w:rFonts w:ascii="Times New Roman" w:hAnsi="Times New Roman" w:cs="Times New Roman"/>
+          <w:b/>
+          <w:sz w:val="28"/>
+          <w:szCs w:val="28"/>
+          <w:lang w:val="en-US"/>
+        </w:rPr>
+        <w:t>Reports</w:t>
+      </w:r>
+    </w:p>
+    <w:p>
+      <w:pPr>
+        <w:spacing w:after="0" w:line="360" w:lineRule="auto"/>
+        <w:ind w:firstLine="709"/>
+        <w:jc w:val="both"/>
+        <w:rPr>
+          <w:rFonts w:ascii="Times New Roman" w:hAnsi="Times New Roman" w:cs="Times New Roman"/>
+          <w:sz w:val="28"/>
+          <w:szCs w:val="28"/>
+        </w:rPr>
+      </w:pPr>
+    </w:p>
+    <w:p>
+      <w:pPr>
+        <w:spacing w:after="0" w:line="360" w:lineRule="auto"/>
         <w:jc w:val="both"/>
         <w:rPr>
           <w:rFonts w:ascii="Times New Roman" w:hAnsi="Times New Roman" w:cs="Times New Roman"/>
@@ -3211,18 +2508,20 @@
     </w:p>
     <w:p>
       <w:pPr>
-        <w:spacing w:after="0"/>
-        <w:ind w:firstLine="709"/>
-        <w:jc w:val="both"/>
-        <w:rPr>
-          <w:rFonts w:ascii="Times New Roman" w:hAnsi="Times New Roman" w:cs="Times New Roman"/>
-          <w:sz w:val="28"/>
-          <w:szCs w:val="28"/>
-        </w:rPr>
-      </w:pPr>
-    </w:p>
-    <w:p>
-      <w:pPr>
+        <w:spacing w:after="0" w:line="360" w:lineRule="auto"/>
+        <w:ind w:firstLine="709"/>
+        <w:jc w:val="both"/>
+        <w:rPr>
+          <w:rFonts w:ascii="Times New Roman" w:hAnsi="Times New Roman" w:cs="Times New Roman"/>
+          <w:sz w:val="28"/>
+          <w:szCs w:val="28"/>
+        </w:rPr>
+      </w:pPr>
+    </w:p>
+    <w:p>
+      <w:pPr>
+        <w:spacing w:after="0" w:line="360" w:lineRule="auto"/>
+        <w:ind w:firstLine="709"/>
         <w:rPr>
           <w:rFonts w:ascii="Times New Roman" w:hAnsi="Times New Roman" w:cs="Times New Roman"/>
           <w:b/>
@@ -3247,8 +2546,8 @@
           <w:ilvl w:val="0"/>
           <w:numId w:val="1"/>
         </w:numPr>
-        <w:spacing w:after="0"/>
-        <w:ind w:left="0"/>
+        <w:spacing w:after="0" w:line="360" w:lineRule="auto"/>
+        <w:ind w:left="0" w:firstLine="709"/>
         <w:jc w:val="both"/>
         <w:rPr>
           <w:rFonts w:ascii="Times New Roman" w:hAnsi="Times New Roman" w:cs="Times New Roman"/>
@@ -3271,20 +2570,20 @@
     <w:p>
       <w:pPr>
         <w:pStyle w:val="a4"/>
-        <w:spacing w:after="0"/>
-        <w:ind w:left="0"/>
-        <w:jc w:val="both"/>
-        <w:rPr>
-          <w:rFonts w:ascii="Times New Roman" w:hAnsi="Times New Roman" w:cs="Times New Roman"/>
-          <w:b/>
-          <w:sz w:val="28"/>
-          <w:szCs w:val="28"/>
-        </w:rPr>
-      </w:pPr>
-    </w:p>
-    <w:p>
-      <w:pPr>
-        <w:spacing w:after="0"/>
+        <w:spacing w:after="0" w:line="360" w:lineRule="auto"/>
+        <w:ind w:left="0" w:firstLine="709"/>
+        <w:jc w:val="both"/>
+        <w:rPr>
+          <w:rFonts w:ascii="Times New Roman" w:hAnsi="Times New Roman" w:cs="Times New Roman"/>
+          <w:b/>
+          <w:sz w:val="28"/>
+          <w:szCs w:val="28"/>
+        </w:rPr>
+      </w:pPr>
+    </w:p>
+    <w:p>
+      <w:pPr>
+        <w:spacing w:after="0" w:line="360" w:lineRule="auto"/>
         <w:jc w:val="both"/>
         <w:rPr>
           <w:rFonts w:ascii="Times New Roman" w:hAnsi="Times New Roman" w:cs="Times New Roman"/>
@@ -3338,7 +2637,8 @@
     </w:p>
     <w:p>
       <w:pPr>
-        <w:spacing w:after="0"/>
+        <w:spacing w:after="0" w:line="360" w:lineRule="auto"/>
+        <w:ind w:firstLine="709"/>
         <w:jc w:val="both"/>
         <w:rPr>
           <w:rFonts w:ascii="Times New Roman" w:hAnsi="Times New Roman" w:cs="Times New Roman"/>
@@ -3354,8 +2654,8 @@
           <w:ilvl w:val="0"/>
           <w:numId w:val="1"/>
         </w:numPr>
-        <w:spacing w:after="0"/>
-        <w:ind w:left="0"/>
+        <w:spacing w:after="0" w:line="360" w:lineRule="auto"/>
+        <w:ind w:left="0" w:firstLine="709"/>
         <w:jc w:val="both"/>
         <w:rPr>
           <w:rFonts w:ascii="Times New Roman" w:hAnsi="Times New Roman" w:cs="Times New Roman"/>
@@ -3377,41 +2677,38 @@
     <w:p>
       <w:pPr>
         <w:pStyle w:val="a4"/>
-        <w:spacing w:after="0"/>
-        <w:ind w:left="0"/>
-        <w:jc w:val="both"/>
-        <w:rPr>
-          <w:rFonts w:ascii="Times New Roman" w:hAnsi="Times New Roman" w:cs="Times New Roman"/>
-          <w:b/>
-          <w:sz w:val="28"/>
-          <w:szCs w:val="28"/>
-        </w:rPr>
-      </w:pPr>
-    </w:p>
-    <w:p>
-      <w:pPr>
-        <w:spacing w:after="0"/>
-        <w:ind w:firstLine="709"/>
-        <w:jc w:val="both"/>
-        <w:rPr>
-          <w:rFonts w:ascii="Times New Roman" w:hAnsi="Times New Roman" w:cs="Times New Roman"/>
-          <w:sz w:val="28"/>
-          <w:szCs w:val="28"/>
-        </w:rPr>
-      </w:pPr>
-      <w:r>
-        <w:rPr>
-          <w:rFonts w:ascii="Times New Roman" w:hAnsi="Times New Roman" w:cs="Times New Roman"/>
-          <w:noProof/>
-          <w:sz w:val="28"/>
-          <w:szCs w:val="28"/>
-          <w:lang w:eastAsia="ru-RU"/>
+        <w:spacing w:after="0" w:line="360" w:lineRule="auto"/>
+        <w:ind w:left="0" w:firstLine="709"/>
+        <w:jc w:val="both"/>
+        <w:rPr>
+          <w:rFonts w:ascii="Times New Roman" w:hAnsi="Times New Roman" w:cs="Times New Roman"/>
+          <w:b/>
+          <w:sz w:val="28"/>
+          <w:szCs w:val="28"/>
+        </w:rPr>
+      </w:pPr>
+    </w:p>
+    <w:p>
+      <w:pPr>
+        <w:spacing w:after="0" w:line="360" w:lineRule="auto"/>
+        <w:jc w:val="center"/>
+        <w:rPr>
+          <w:rFonts w:ascii="Times New Roman" w:hAnsi="Times New Roman" w:cs="Times New Roman"/>
+          <w:sz w:val="28"/>
+          <w:szCs w:val="28"/>
+        </w:rPr>
+      </w:pPr>
+      <w:r>
+        <w:rPr>
+          <w:rFonts w:ascii="Times New Roman" w:hAnsi="Times New Roman" w:cs="Times New Roman"/>
+          <w:sz w:val="28"/>
+          <w:szCs w:val="28"/>
         </w:rPr>
         <w:drawing>
-          <wp:inline distT="0" distB="0" distL="0" distR="0" wp14:anchorId="6A2E34D1" wp14:editId="09AD1A42">
-            <wp:extent cx="5940425" cy="3334385"/>
-            <wp:effectExtent l="0" t="0" r="3175" b="0"/>
-            <wp:docPr id="5" name="Рисунок 5"/>
+          <wp:inline distT="0" distB="0" distL="0" distR="0" wp14:anchorId="55012A7A" wp14:editId="5EE51D44">
+            <wp:extent cx="5380258" cy="3262747"/>
+            <wp:effectExtent l="0" t="0" r="0" b="0"/>
+            <wp:docPr id="4" name="Рисунок 4"/>
             <wp:cNvGraphicFramePr>
               <a:graphicFrameLocks xmlns:a="http://schemas.openxmlformats.org/drawingml/2006/main" noChangeAspect="1"/>
             </wp:cNvGraphicFramePr>
@@ -3422,20 +2719,27 @@
                     <pic:cNvPr id="1" name=""/>
                     <pic:cNvPicPr/>
                   </pic:nvPicPr>
-                  <pic:blipFill>
+                  <pic:blipFill rotWithShape="1">
                     <a:blip r:embed="rId11"/>
-                    <a:stretch>
-                      <a:fillRect/>
-                    </a:stretch>
+                    <a:srcRect l="16034" r="15467"/>
+                    <a:stretch/>
                   </pic:blipFill>
-                  <pic:spPr>
+                  <pic:spPr bwMode="auto">
                     <a:xfrm>
                       <a:off x="0" y="0"/>
-                      <a:ext cx="5940425" cy="3334385"/>
+                      <a:ext cx="5408470" cy="3279855"/>
                     </a:xfrm>
                     <a:prstGeom prst="rect">
                       <a:avLst/>
                     </a:prstGeom>
+                    <a:ln>
+                      <a:noFill/>
+                    </a:ln>
+                    <a:extLst>
+                      <a:ext uri="{53640926-AAD7-44D8-BBD7-CCE9431645EC}">
+                        <a14:shadowObscured xmlns:a14="http://schemas.microsoft.com/office/drawing/2010/main"/>
+                      </a:ext>
+                    </a:extLst>
                   </pic:spPr>
                 </pic:pic>
               </a:graphicData>
@@ -3446,29 +2750,26 @@
     </w:p>
     <w:p>
       <w:pPr>
-        <w:spacing w:after="0"/>
-        <w:ind w:firstLine="709"/>
-        <w:jc w:val="both"/>
-        <w:rPr>
-          <w:rFonts w:ascii="Times New Roman" w:hAnsi="Times New Roman" w:cs="Times New Roman"/>
-          <w:sz w:val="28"/>
-          <w:szCs w:val="28"/>
-        </w:rPr>
-      </w:pPr>
-      <w:r>
-        <w:rPr>
-          <w:rFonts w:ascii="Times New Roman" w:hAnsi="Times New Roman" w:cs="Times New Roman"/>
-          <w:noProof/>
-          <w:sz w:val="28"/>
-          <w:szCs w:val="28"/>
-          <w:lang w:eastAsia="ru-RU"/>
+        <w:spacing w:after="0" w:line="360" w:lineRule="auto"/>
+        <w:jc w:val="center"/>
+        <w:rPr>
+          <w:rFonts w:ascii="Times New Roman" w:hAnsi="Times New Roman" w:cs="Times New Roman"/>
+          <w:sz w:val="28"/>
+          <w:szCs w:val="28"/>
+        </w:rPr>
+      </w:pPr>
+      <w:r>
+        <w:rPr>
+          <w:rFonts w:ascii="Times New Roman" w:hAnsi="Times New Roman" w:cs="Times New Roman"/>
+          <w:sz w:val="28"/>
+          <w:szCs w:val="28"/>
         </w:rPr>
         <w:lastRenderedPageBreak/>
         <w:drawing>
-          <wp:inline distT="0" distB="0" distL="0" distR="0" wp14:anchorId="50D511C5" wp14:editId="19178A76">
-            <wp:extent cx="5940425" cy="3564890"/>
-            <wp:effectExtent l="0" t="0" r="3175" b="0"/>
-            <wp:docPr id="6" name="Рисунок 6"/>
+          <wp:inline distT="0" distB="0" distL="0" distR="0" wp14:anchorId="1E39FE91" wp14:editId="1176EAB9">
+            <wp:extent cx="5940425" cy="3209925"/>
+            <wp:effectExtent l="0" t="0" r="3175" b="9525"/>
+            <wp:docPr id="9" name="Рисунок 9"/>
             <wp:cNvGraphicFramePr>
               <a:graphicFrameLocks xmlns:a="http://schemas.openxmlformats.org/drawingml/2006/main" noChangeAspect="1"/>
             </wp:cNvGraphicFramePr>
@@ -3488,7 +2789,7 @@
                   <pic:spPr>
                     <a:xfrm>
                       <a:off x="0" y="0"/>
-                      <a:ext cx="5940425" cy="3564890"/>
+                      <a:ext cx="5940425" cy="3209925"/>
                     </a:xfrm>
                     <a:prstGeom prst="rect">
                       <a:avLst/>
@@ -3503,31 +2804,60 @@
     </w:p>
     <w:p>
       <w:pPr>
+        <w:spacing w:after="0" w:line="360" w:lineRule="auto"/>
+        <w:ind w:firstLine="709"/>
+        <w:jc w:val="both"/>
+        <w:rPr>
+          <w:rFonts w:ascii="Times New Roman" w:hAnsi="Times New Roman" w:cs="Times New Roman"/>
+          <w:sz w:val="28"/>
+          <w:szCs w:val="28"/>
+        </w:rPr>
+      </w:pPr>
+    </w:p>
+    <w:p>
+      <w:pPr>
         <w:pStyle w:val="a4"/>
         <w:numPr>
           <w:ilvl w:val="0"/>
           <w:numId w:val="1"/>
         </w:numPr>
-        <w:spacing w:after="0"/>
-        <w:ind w:left="0"/>
-        <w:jc w:val="both"/>
-        <w:rPr>
-          <w:rFonts w:ascii="Times New Roman" w:hAnsi="Times New Roman" w:cs="Times New Roman"/>
-          <w:sz w:val="28"/>
-          <w:szCs w:val="28"/>
-        </w:rPr>
-      </w:pPr>
-      <w:r>
-        <w:rPr>
-          <w:rFonts w:ascii="Times New Roman" w:hAnsi="Times New Roman" w:cs="Times New Roman"/>
-          <w:sz w:val="28"/>
-          <w:szCs w:val="28"/>
-        </w:rPr>
-        <w:t>Выполнение</w:t>
-      </w:r>
-      <w:r>
-        <w:rPr>
-          <w:rFonts w:ascii="Times New Roman" w:hAnsi="Times New Roman" w:cs="Times New Roman"/>
+        <w:spacing w:after="0" w:line="360" w:lineRule="auto"/>
+        <w:ind w:left="0" w:firstLine="709"/>
+        <w:jc w:val="both"/>
+        <w:rPr>
+          <w:rFonts w:ascii="Times New Roman" w:hAnsi="Times New Roman" w:cs="Times New Roman"/>
+          <w:b/>
+          <w:bCs/>
+          <w:sz w:val="28"/>
+          <w:szCs w:val="28"/>
+        </w:rPr>
+      </w:pPr>
+      <w:r>
+        <w:rPr>
+          <w:rFonts w:ascii="Times New Roman" w:hAnsi="Times New Roman" w:cs="Times New Roman"/>
+          <w:b/>
+          <w:bCs/>
+          <w:sz w:val="28"/>
+          <w:szCs w:val="28"/>
+        </w:rPr>
+        <w:t xml:space="preserve">Выполнение команды </w:t>
+      </w:r>
+      <w:r>
+        <w:rPr>
+          <w:rFonts w:ascii="Times New Roman" w:hAnsi="Times New Roman" w:cs="Times New Roman"/>
+          <w:b/>
+          <w:bCs/>
+          <w:sz w:val="28"/>
+          <w:szCs w:val="28"/>
+          <w:lang w:val="en-US"/>
+        </w:rPr>
+        <w:t>git</w:t>
+      </w:r>
+      <w:r>
+        <w:rPr>
+          <w:rFonts w:ascii="Times New Roman" w:hAnsi="Times New Roman" w:cs="Times New Roman"/>
+          <w:b/>
+          <w:bCs/>
           <w:sz w:val="28"/>
           <w:szCs w:val="28"/>
         </w:rPr>
@@ -3536,200 +2866,185 @@
       <w:r>
         <w:rPr>
           <w:rFonts w:ascii="Times New Roman" w:hAnsi="Times New Roman" w:cs="Times New Roman"/>
-          <w:sz w:val="28"/>
-          <w:szCs w:val="28"/>
-        </w:rPr>
-        <w:t>команды</w:t>
-      </w:r>
-      <w:r>
-        <w:rPr>
-          <w:rFonts w:ascii="Times New Roman" w:hAnsi="Times New Roman" w:cs="Times New Roman"/>
-          <w:sz w:val="28"/>
-          <w:szCs w:val="28"/>
-        </w:rPr>
-        <w:t xml:space="preserve"> </w:t>
-      </w:r>
-      <w:r>
-        <w:rPr>
-          <w:rFonts w:ascii="Times New Roman" w:hAnsi="Times New Roman" w:cs="Times New Roman"/>
+          <w:b/>
+          <w:bCs/>
           <w:sz w:val="28"/>
           <w:szCs w:val="28"/>
           <w:lang w:val="en-US"/>
         </w:rPr>
-        <w:t>git</w:t>
-      </w:r>
-      <w:r>
-        <w:rPr>
-          <w:rFonts w:ascii="Times New Roman" w:hAnsi="Times New Roman" w:cs="Times New Roman"/>
-          <w:sz w:val="28"/>
-          <w:szCs w:val="28"/>
-        </w:rPr>
-        <w:t xml:space="preserve"> </w:t>
-      </w:r>
-      <w:r>
-        <w:rPr>
-          <w:rFonts w:ascii="Times New Roman" w:hAnsi="Times New Roman" w:cs="Times New Roman"/>
+        <w:t>log</w:t>
+      </w:r>
+      <w:r>
+        <w:rPr>
+          <w:rFonts w:ascii="Times New Roman" w:hAnsi="Times New Roman" w:cs="Times New Roman"/>
+          <w:b/>
+          <w:bCs/>
+          <w:sz w:val="28"/>
+          <w:szCs w:val="28"/>
+        </w:rPr>
+        <w:t xml:space="preserve"> --</w:t>
+      </w:r>
+      <w:r>
+        <w:rPr>
+          <w:rFonts w:ascii="Times New Roman" w:hAnsi="Times New Roman" w:cs="Times New Roman"/>
+          <w:b/>
+          <w:bCs/>
           <w:sz w:val="28"/>
           <w:szCs w:val="28"/>
           <w:lang w:val="en-US"/>
         </w:rPr>
-        <w:t>log</w:t>
-      </w:r>
-      <w:r>
-        <w:rPr>
-          <w:rFonts w:ascii="Times New Roman" w:hAnsi="Times New Roman" w:cs="Times New Roman"/>
-          <w:sz w:val="28"/>
-          <w:szCs w:val="28"/>
-        </w:rPr>
-        <w:t xml:space="preserve"> --</w:t>
-      </w:r>
-      <w:r>
-        <w:rPr>
-          <w:rFonts w:ascii="Times New Roman" w:hAnsi="Times New Roman" w:cs="Times New Roman"/>
+        <w:t>pretty</w:t>
+      </w:r>
+      <w:r>
+        <w:rPr>
+          <w:rFonts w:ascii="Times New Roman" w:hAnsi="Times New Roman" w:cs="Times New Roman"/>
+          <w:b/>
+          <w:bCs/>
+          <w:sz w:val="28"/>
+          <w:szCs w:val="28"/>
+        </w:rPr>
+        <w:t>=</w:t>
+      </w:r>
+      <w:r>
+        <w:rPr>
+          <w:rFonts w:ascii="Times New Roman" w:hAnsi="Times New Roman" w:cs="Times New Roman"/>
+          <w:b/>
+          <w:bCs/>
           <w:sz w:val="28"/>
           <w:szCs w:val="28"/>
           <w:lang w:val="en-US"/>
         </w:rPr>
-        <w:t>pretty</w:t>
-      </w:r>
-      <w:r>
-        <w:rPr>
-          <w:rFonts w:ascii="Times New Roman" w:hAnsi="Times New Roman" w:cs="Times New Roman"/>
-          <w:sz w:val="28"/>
-          <w:szCs w:val="28"/>
-        </w:rPr>
-        <w:t>=</w:t>
-      </w:r>
-      <w:r>
-        <w:rPr>
-          <w:rFonts w:ascii="Times New Roman" w:hAnsi="Times New Roman" w:cs="Times New Roman"/>
+        <w:t>format</w:t>
+      </w:r>
+      <w:r>
+        <w:rPr>
+          <w:rFonts w:ascii="Times New Roman" w:hAnsi="Times New Roman" w:cs="Times New Roman"/>
+          <w:b/>
+          <w:bCs/>
+          <w:sz w:val="28"/>
+          <w:szCs w:val="28"/>
+        </w:rPr>
+        <w:t>:"%</w:t>
+      </w:r>
+      <w:r>
+        <w:rPr>
+          <w:rFonts w:ascii="Times New Roman" w:hAnsi="Times New Roman" w:cs="Times New Roman"/>
+          <w:b/>
+          <w:bCs/>
           <w:sz w:val="28"/>
           <w:szCs w:val="28"/>
           <w:lang w:val="en-US"/>
         </w:rPr>
-        <w:t>format</w:t>
-      </w:r>
-      <w:r>
-        <w:rPr>
-          <w:rFonts w:ascii="Times New Roman" w:hAnsi="Times New Roman" w:cs="Times New Roman"/>
-          <w:sz w:val="28"/>
-          <w:szCs w:val="28"/>
-        </w:rPr>
-        <w:t>:"%</w:t>
-      </w:r>
-      <w:r>
-        <w:rPr>
-          <w:rFonts w:ascii="Times New Roman" w:hAnsi="Times New Roman" w:cs="Times New Roman"/>
+        <w:t>h</w:t>
+      </w:r>
+      <w:r>
+        <w:rPr>
+          <w:rFonts w:ascii="Times New Roman" w:hAnsi="Times New Roman" w:cs="Times New Roman"/>
+          <w:b/>
+          <w:bCs/>
+          <w:sz w:val="28"/>
+          <w:szCs w:val="28"/>
+        </w:rPr>
+        <w:t xml:space="preserve"> - %</w:t>
+      </w:r>
+      <w:r>
+        <w:rPr>
+          <w:rFonts w:ascii="Times New Roman" w:hAnsi="Times New Roman" w:cs="Times New Roman"/>
+          <w:b/>
+          <w:bCs/>
           <w:sz w:val="28"/>
           <w:szCs w:val="28"/>
           <w:lang w:val="en-US"/>
         </w:rPr>
-        <w:t>h</w:t>
-      </w:r>
-      <w:r>
-        <w:rPr>
-          <w:rFonts w:ascii="Times New Roman" w:hAnsi="Times New Roman" w:cs="Times New Roman"/>
-          <w:sz w:val="28"/>
-          <w:szCs w:val="28"/>
-        </w:rPr>
-        <w:t xml:space="preserve"> - %</w:t>
-      </w:r>
-      <w:r>
-        <w:rPr>
-          <w:rFonts w:ascii="Times New Roman" w:hAnsi="Times New Roman" w:cs="Times New Roman"/>
+        <w:t>an</w:t>
+      </w:r>
+      <w:r>
+        <w:rPr>
+          <w:rFonts w:ascii="Times New Roman" w:hAnsi="Times New Roman" w:cs="Times New Roman"/>
+          <w:b/>
+          <w:bCs/>
+          <w:sz w:val="28"/>
+          <w:szCs w:val="28"/>
+        </w:rPr>
+        <w:t>, %</w:t>
+      </w:r>
+      <w:r>
+        <w:rPr>
+          <w:rFonts w:ascii="Times New Roman" w:hAnsi="Times New Roman" w:cs="Times New Roman"/>
+          <w:b/>
+          <w:bCs/>
           <w:sz w:val="28"/>
           <w:szCs w:val="28"/>
           <w:lang w:val="en-US"/>
         </w:rPr>
-        <w:t>an</w:t>
-      </w:r>
-      <w:r>
-        <w:rPr>
-          <w:rFonts w:ascii="Times New Roman" w:hAnsi="Times New Roman" w:cs="Times New Roman"/>
-          <w:sz w:val="28"/>
-          <w:szCs w:val="28"/>
-        </w:rPr>
-        <w:t>, %</w:t>
-      </w:r>
-      <w:proofErr w:type="spellStart"/>
-      <w:proofErr w:type="gramStart"/>
-      <w:r>
-        <w:rPr>
-          <w:rFonts w:ascii="Times New Roman" w:hAnsi="Times New Roman" w:cs="Times New Roman"/>
+        <w:t>ar</w:t>
+      </w:r>
+      <w:r>
+        <w:rPr>
+          <w:rFonts w:ascii="Times New Roman" w:hAnsi="Times New Roman" w:cs="Times New Roman"/>
+          <w:b/>
+          <w:bCs/>
+          <w:sz w:val="28"/>
+          <w:szCs w:val="28"/>
+        </w:rPr>
+        <w:t xml:space="preserve"> : %</w:t>
+      </w:r>
+      <w:r>
+        <w:rPr>
+          <w:rFonts w:ascii="Times New Roman" w:hAnsi="Times New Roman" w:cs="Times New Roman"/>
+          <w:b/>
+          <w:bCs/>
           <w:sz w:val="28"/>
           <w:szCs w:val="28"/>
           <w:lang w:val="en-US"/>
         </w:rPr>
-        <w:t>ar</w:t>
-      </w:r>
-      <w:proofErr w:type="spellEnd"/>
-      <w:r>
-        <w:rPr>
-          <w:rFonts w:ascii="Times New Roman" w:hAnsi="Times New Roman" w:cs="Times New Roman"/>
-          <w:sz w:val="28"/>
-          <w:szCs w:val="28"/>
-        </w:rPr>
-        <w:t xml:space="preserve"> :</w:t>
-      </w:r>
-      <w:proofErr w:type="gramEnd"/>
-      <w:r>
-        <w:rPr>
-          <w:rFonts w:ascii="Times New Roman" w:hAnsi="Times New Roman" w:cs="Times New Roman"/>
-          <w:sz w:val="28"/>
-          <w:szCs w:val="28"/>
-        </w:rPr>
-        <w:t xml:space="preserve"> %</w:t>
-      </w:r>
-      <w:r>
-        <w:rPr>
-          <w:rFonts w:ascii="Times New Roman" w:hAnsi="Times New Roman" w:cs="Times New Roman"/>
-          <w:sz w:val="28"/>
-          <w:szCs w:val="28"/>
-          <w:lang w:val="en-US"/>
-        </w:rPr>
         <w:t>s</w:t>
       </w:r>
       <w:r>
         <w:rPr>
           <w:rFonts w:ascii="Times New Roman" w:hAnsi="Times New Roman" w:cs="Times New Roman"/>
-          <w:sz w:val="28"/>
-          <w:szCs w:val="28"/>
-        </w:rPr>
-        <w:t>" -4</w:t>
-      </w:r>
-      <w:r>
-        <w:rPr>
-          <w:rFonts w:ascii="Times New Roman" w:hAnsi="Times New Roman" w:cs="Times New Roman"/>
-          <w:sz w:val="28"/>
-          <w:szCs w:val="28"/>
-        </w:rPr>
-        <w:t xml:space="preserve"> – показывает последние 4 коммита с форматированием выводимых данных</w:t>
-      </w:r>
-    </w:p>
-    <w:p>
-      <w:pPr>
-        <w:spacing w:after="0"/>
-        <w:ind w:firstLine="709"/>
-        <w:jc w:val="center"/>
-        <w:rPr>
-          <w:rFonts w:ascii="Times New Roman" w:hAnsi="Times New Roman" w:cs="Times New Roman"/>
-          <w:sz w:val="28"/>
-          <w:szCs w:val="28"/>
-        </w:rPr>
-      </w:pPr>
-      <w:r>
-        <w:rPr>
-          <w:rFonts w:ascii="Times New Roman" w:hAnsi="Times New Roman" w:cs="Times New Roman"/>
-          <w:noProof/>
-          <w:sz w:val="28"/>
-          <w:szCs w:val="28"/>
-          <w:lang w:eastAsia="ru-RU"/>
+          <w:b/>
+          <w:bCs/>
+          <w:sz w:val="28"/>
+          <w:szCs w:val="28"/>
+        </w:rPr>
+        <w:t>" -4 – показывает последние 4 коммита с форматированием выводимых данных</w:t>
+      </w:r>
+    </w:p>
+    <w:p>
+      <w:pPr>
+        <w:pStyle w:val="a4"/>
+        <w:spacing w:after="0" w:line="360" w:lineRule="auto"/>
+        <w:ind w:left="0" w:firstLine="709"/>
+        <w:jc w:val="both"/>
+        <w:rPr>
+          <w:rFonts w:ascii="Times New Roman" w:hAnsi="Times New Roman" w:cs="Times New Roman"/>
+          <w:sz w:val="28"/>
+          <w:szCs w:val="28"/>
+        </w:rPr>
+      </w:pPr>
+    </w:p>
+    <w:p>
+      <w:pPr>
+        <w:spacing w:after="0" w:line="360" w:lineRule="auto"/>
+        <w:ind w:firstLine="709"/>
+        <w:rPr>
+          <w:rFonts w:ascii="Times New Roman" w:hAnsi="Times New Roman" w:cs="Times New Roman"/>
+          <w:sz w:val="28"/>
+          <w:szCs w:val="28"/>
+        </w:rPr>
+      </w:pPr>
+      <w:r>
+        <w:rPr>
+          <w:rFonts w:ascii="Times New Roman" w:hAnsi="Times New Roman" w:cs="Times New Roman"/>
+          <w:sz w:val="28"/>
+          <w:szCs w:val="28"/>
         </w:rPr>
         <w:drawing>
-          <wp:inline distT="0" distB="0" distL="0" distR="0" wp14:anchorId="372786D1" wp14:editId="026BD160">
-            <wp:extent cx="4686706" cy="731583"/>
-            <wp:effectExtent l="0" t="0" r="0" b="0"/>
-            <wp:docPr id="7" name="Рисунок 7"/>
+          <wp:inline distT="0" distB="0" distL="0" distR="0" wp14:anchorId="13525F49" wp14:editId="22964746">
+            <wp:extent cx="5940425" cy="773869"/>
+            <wp:effectExtent l="0" t="0" r="3175" b="7620"/>
+            <wp:docPr id="10" name="Рисунок 10"/>
             <wp:cNvGraphicFramePr>
               <a:graphicFrameLocks xmlns:a="http://schemas.openxmlformats.org/drawingml/2006/main" noChangeAspect="1"/>
             </wp:cNvGraphicFramePr>
@@ -3740,20 +3055,27 @@
                     <pic:cNvPr id="1" name=""/>
                     <pic:cNvPicPr/>
                   </pic:nvPicPr>
-                  <pic:blipFill>
+                  <pic:blipFill rotWithShape="1">
                     <a:blip r:embed="rId13"/>
-                    <a:stretch>
-                      <a:fillRect/>
-                    </a:stretch>
+                    <a:srcRect t="27068"/>
+                    <a:stretch/>
                   </pic:blipFill>
-                  <pic:spPr>
+                  <pic:spPr bwMode="auto">
                     <a:xfrm>
                       <a:off x="0" y="0"/>
-                      <a:ext cx="4686706" cy="731583"/>
+                      <a:ext cx="5940425" cy="773869"/>
                     </a:xfrm>
                     <a:prstGeom prst="rect">
                       <a:avLst/>
                     </a:prstGeom>
+                    <a:ln>
+                      <a:noFill/>
+                    </a:ln>
+                    <a:extLst>
+                      <a:ext uri="{53640926-AAD7-44D8-BBD7-CCE9431645EC}">
+                        <a14:shadowObscured xmlns:a14="http://schemas.microsoft.com/office/drawing/2010/main"/>
+                      </a:ext>
+                    </a:extLst>
                   </pic:spPr>
                 </pic:pic>
               </a:graphicData>
@@ -3764,7 +3086,8 @@
     </w:p>
     <w:p>
       <w:pPr>
-        <w:spacing w:after="0"/>
+        <w:spacing w:after="0" w:line="360" w:lineRule="auto"/>
+        <w:ind w:firstLine="709"/>
         <w:jc w:val="both"/>
         <w:rPr>
           <w:rFonts w:ascii="Times New Roman" w:hAnsi="Times New Roman" w:cs="Times New Roman"/>
@@ -3780,91 +3103,64 @@
           <w:ilvl w:val="0"/>
           <w:numId w:val="1"/>
         </w:numPr>
-        <w:spacing w:after="0"/>
-        <w:ind w:left="0"/>
-        <w:jc w:val="both"/>
-        <w:rPr>
-          <w:rFonts w:ascii="Times New Roman" w:hAnsi="Times New Roman" w:cs="Times New Roman"/>
-          <w:sz w:val="28"/>
-          <w:szCs w:val="28"/>
-        </w:rPr>
-      </w:pPr>
-      <w:r>
-        <w:rPr>
-          <w:rFonts w:ascii="Times New Roman" w:hAnsi="Times New Roman" w:cs="Times New Roman"/>
-          <w:sz w:val="28"/>
-          <w:szCs w:val="28"/>
-        </w:rPr>
-        <w:t xml:space="preserve">Вывод команды </w:t>
-      </w:r>
-      <w:proofErr w:type="spellStart"/>
-      <w:r>
-        <w:rPr>
-          <w:rFonts w:ascii="Times New Roman" w:hAnsi="Times New Roman" w:cs="Times New Roman"/>
-          <w:sz w:val="28"/>
-          <w:szCs w:val="28"/>
-        </w:rPr>
-        <w:t>git</w:t>
-      </w:r>
-      <w:proofErr w:type="spellEnd"/>
-      <w:r>
-        <w:rPr>
-          <w:rFonts w:ascii="Times New Roman" w:hAnsi="Times New Roman" w:cs="Times New Roman"/>
-          <w:sz w:val="28"/>
-          <w:szCs w:val="28"/>
-        </w:rPr>
-        <w:t xml:space="preserve"> </w:t>
-      </w:r>
-      <w:proofErr w:type="spellStart"/>
-      <w:r>
-        <w:rPr>
-          <w:rFonts w:ascii="Times New Roman" w:hAnsi="Times New Roman" w:cs="Times New Roman"/>
-          <w:sz w:val="28"/>
-          <w:szCs w:val="28"/>
-        </w:rPr>
-        <w:t>diff</w:t>
-      </w:r>
-      <w:proofErr w:type="spellEnd"/>
-      <w:r>
-        <w:rPr>
-          <w:rFonts w:ascii="Times New Roman" w:hAnsi="Times New Roman" w:cs="Times New Roman"/>
-          <w:sz w:val="28"/>
-          <w:szCs w:val="28"/>
-        </w:rPr>
-        <w:t xml:space="preserve"> для одной из ревизий</w:t>
-      </w:r>
-      <w:r>
-        <w:rPr>
-          <w:rFonts w:ascii="Times New Roman" w:hAnsi="Times New Roman" w:cs="Times New Roman"/>
-          <w:sz w:val="28"/>
-          <w:szCs w:val="28"/>
-        </w:rPr>
-        <w:t xml:space="preserve"> – после изменений в файле отчета</w:t>
-      </w:r>
-    </w:p>
-    <w:p>
-      <w:pPr>
-        <w:spacing w:after="0"/>
-        <w:ind w:firstLine="709"/>
-        <w:jc w:val="both"/>
-        <w:rPr>
-          <w:rFonts w:ascii="Times New Roman" w:hAnsi="Times New Roman" w:cs="Times New Roman"/>
-          <w:sz w:val="28"/>
-          <w:szCs w:val="28"/>
-        </w:rPr>
-      </w:pPr>
-      <w:r>
-        <w:rPr>
-          <w:rFonts w:ascii="Times New Roman" w:hAnsi="Times New Roman" w:cs="Times New Roman"/>
-          <w:noProof/>
-          <w:sz w:val="28"/>
-          <w:szCs w:val="28"/>
-        </w:rPr>
+        <w:spacing w:after="0" w:line="360" w:lineRule="auto"/>
+        <w:ind w:left="0" w:firstLine="709"/>
+        <w:jc w:val="both"/>
+        <w:rPr>
+          <w:rFonts w:ascii="Times New Roman" w:hAnsi="Times New Roman" w:cs="Times New Roman"/>
+          <w:b/>
+          <w:bCs/>
+          <w:sz w:val="28"/>
+          <w:szCs w:val="28"/>
+        </w:rPr>
+      </w:pPr>
+      <w:r>
+        <w:rPr>
+          <w:rFonts w:ascii="Times New Roman" w:hAnsi="Times New Roman" w:cs="Times New Roman"/>
+          <w:b/>
+          <w:bCs/>
+          <w:sz w:val="28"/>
+          <w:szCs w:val="28"/>
+        </w:rPr>
+        <w:t>Вывод команды git diff для одной из ревизий – после изменений в файле отчета</w:t>
+      </w:r>
+    </w:p>
+    <w:p>
+      <w:pPr>
+        <w:pStyle w:val="a4"/>
+        <w:spacing w:after="0" w:line="360" w:lineRule="auto"/>
+        <w:ind w:left="0" w:firstLine="709"/>
+        <w:jc w:val="both"/>
+        <w:rPr>
+          <w:rFonts w:ascii="Times New Roman" w:hAnsi="Times New Roman" w:cs="Times New Roman"/>
+          <w:sz w:val="28"/>
+          <w:szCs w:val="28"/>
+        </w:rPr>
+      </w:pPr>
+    </w:p>
+    <w:p>
+      <w:pPr>
+        <w:spacing w:after="0" w:line="360" w:lineRule="auto"/>
+        <w:ind w:firstLine="709"/>
+        <w:jc w:val="both"/>
+        <w:rPr>
+          <w:rFonts w:ascii="Times New Roman" w:hAnsi="Times New Roman" w:cs="Times New Roman"/>
+          <w:sz w:val="28"/>
+          <w:szCs w:val="28"/>
+        </w:rPr>
+      </w:pPr>
+      <w:r>
+        <w:rPr>
+          <w:rFonts w:ascii="Times New Roman" w:hAnsi="Times New Roman" w:cs="Times New Roman"/>
+          <w:sz w:val="28"/>
+          <w:szCs w:val="28"/>
+        </w:rPr>
+        <w:lastRenderedPageBreak/>
         <w:drawing>
-          <wp:inline distT="0" distB="0" distL="0" distR="0" wp14:anchorId="7D4C145B" wp14:editId="6AB5E803">
-            <wp:extent cx="5585944" cy="3033023"/>
-            <wp:effectExtent l="0" t="0" r="0" b="0"/>
-            <wp:docPr id="12" name="Рисунок 12"/>
+          <wp:inline distT="0" distB="0" distL="0" distR="0" wp14:anchorId="7E67D796" wp14:editId="474E6165">
+            <wp:extent cx="5940425" cy="6196965"/>
+            <wp:effectExtent l="0" t="0" r="3175" b="0"/>
+            <wp:docPr id="15" name="Рисунок 15"/>
             <wp:cNvGraphicFramePr>
               <a:graphicFrameLocks xmlns:a="http://schemas.openxmlformats.org/drawingml/2006/main" noChangeAspect="1"/>
             </wp:cNvGraphicFramePr>
@@ -3884,7 +3180,7 @@
                   <pic:spPr>
                     <a:xfrm>
                       <a:off x="0" y="0"/>
-                      <a:ext cx="5585944" cy="3033023"/>
+                      <a:ext cx="5940425" cy="6196965"/>
                     </a:xfrm>
                     <a:prstGeom prst="rect">
                       <a:avLst/>
@@ -3899,22 +3195,44 @@
     </w:p>
     <w:p>
       <w:pPr>
-        <w:spacing w:after="0"/>
-        <w:ind w:firstLine="709"/>
-        <w:jc w:val="both"/>
-        <w:rPr>
-          <w:rFonts w:ascii="Times New Roman" w:hAnsi="Times New Roman" w:cs="Times New Roman"/>
-          <w:sz w:val="28"/>
-          <w:szCs w:val="28"/>
-        </w:rPr>
-      </w:pPr>
-      <w:r>
-        <w:rPr>
-          <w:rFonts w:ascii="Times New Roman" w:hAnsi="Times New Roman" w:cs="Times New Roman"/>
-          <w:sz w:val="28"/>
-          <w:szCs w:val="28"/>
-        </w:rPr>
-        <w:t xml:space="preserve">Вывод: в ходе лабораторной работы были получены практические навыки использования системы контроля версий </w:t>
+        <w:spacing w:after="0" w:line="360" w:lineRule="auto"/>
+        <w:ind w:firstLine="709"/>
+        <w:jc w:val="both"/>
+        <w:rPr>
+          <w:rFonts w:ascii="Times New Roman" w:hAnsi="Times New Roman" w:cs="Times New Roman"/>
+          <w:sz w:val="28"/>
+          <w:szCs w:val="28"/>
+        </w:rPr>
+      </w:pPr>
+    </w:p>
+    <w:p>
+      <w:pPr>
+        <w:spacing w:after="0" w:line="360" w:lineRule="auto"/>
+        <w:ind w:firstLine="709"/>
+        <w:jc w:val="both"/>
+        <w:rPr>
+          <w:rFonts w:ascii="Times New Roman" w:hAnsi="Times New Roman" w:cs="Times New Roman"/>
+          <w:sz w:val="28"/>
+          <w:szCs w:val="28"/>
+        </w:rPr>
+      </w:pPr>
+      <w:r>
+        <w:rPr>
+          <w:rFonts w:ascii="Times New Roman" w:hAnsi="Times New Roman" w:cs="Times New Roman"/>
+          <w:b/>
+          <w:bCs/>
+          <w:sz w:val="28"/>
+          <w:szCs w:val="28"/>
+        </w:rPr>
+        <w:t>Вывод:</w:t>
+      </w:r>
+      <w:r>
+        <w:rPr>
+          <w:rFonts w:ascii="Times New Roman" w:hAnsi="Times New Roman" w:cs="Times New Roman"/>
+          <w:sz w:val="28"/>
+          <w:szCs w:val="28"/>
+        </w:rPr>
+        <w:t xml:space="preserve"> в ходе лабораторной работы были получены практические навыки использования системы контроля версий </w:t>
       </w:r>
       <w:r>
         <w:rPr>
@@ -3931,58 +3249,20 @@
           <w:sz w:val="28"/>
           <w:szCs w:val="28"/>
         </w:rPr>
-        <w:t>, выполнено создание репозитория, добавлен</w:t>
-      </w:r>
-      <w:r>
-        <w:rPr>
-          <w:rFonts w:ascii="Times New Roman" w:hAnsi="Times New Roman" w:cs="Times New Roman"/>
-          <w:sz w:val="28"/>
-          <w:szCs w:val="28"/>
-        </w:rPr>
-        <w:t>ы</w:t>
-      </w:r>
-      <w:r>
-        <w:rPr>
-          <w:rFonts w:ascii="Times New Roman" w:hAnsi="Times New Roman" w:cs="Times New Roman"/>
-          <w:sz w:val="28"/>
-          <w:szCs w:val="28"/>
-        </w:rPr>
-        <w:t xml:space="preserve"> в него каталог</w:t>
-      </w:r>
-      <w:r>
-        <w:rPr>
-          <w:rFonts w:ascii="Times New Roman" w:hAnsi="Times New Roman" w:cs="Times New Roman"/>
-          <w:sz w:val="28"/>
-          <w:szCs w:val="28"/>
-        </w:rPr>
-        <w:t>и и файлы</w:t>
-      </w:r>
-      <w:r>
-        <w:rPr>
-          <w:rFonts w:ascii="Times New Roman" w:hAnsi="Times New Roman" w:cs="Times New Roman"/>
-          <w:sz w:val="28"/>
-          <w:szCs w:val="28"/>
-        </w:rPr>
-        <w:t xml:space="preserve">, выполнены коммиты и </w:t>
-      </w:r>
-      <w:proofErr w:type="spellStart"/>
-      <w:r>
-        <w:rPr>
-          <w:rFonts w:ascii="Times New Roman" w:hAnsi="Times New Roman" w:cs="Times New Roman"/>
-          <w:sz w:val="28"/>
-          <w:szCs w:val="28"/>
-        </w:rPr>
-        <w:t>пушинги</w:t>
-      </w:r>
-      <w:proofErr w:type="spellEnd"/>
-      <w:r>
-        <w:rPr>
-          <w:rFonts w:ascii="Times New Roman" w:hAnsi="Times New Roman" w:cs="Times New Roman"/>
-          <w:sz w:val="28"/>
-          <w:szCs w:val="28"/>
-        </w:rPr>
-        <w:t xml:space="preserve">. </w:t>
-      </w:r>
+        <w:t xml:space="preserve">, выполнено создание репозитория, добавлены в него каталоги и файлы, выполнены коммиты и пуши. </w:t>
+      </w:r>
+    </w:p>
+    <w:p>
+      <w:pPr>
+        <w:spacing w:after="0" w:line="360" w:lineRule="auto"/>
+        <w:ind w:firstLine="709"/>
+        <w:jc w:val="both"/>
+        <w:rPr>
+          <w:rFonts w:ascii="Times New Roman" w:hAnsi="Times New Roman" w:cs="Times New Roman"/>
+          <w:sz w:val="28"/>
+          <w:szCs w:val="28"/>
+        </w:rPr>
+      </w:pPr>
     </w:p>
     <w:sectPr>
       <w:pgSz w:w="11906" w:h="16838"/>
@@ -4633,6 +3913,18 @@
   </w:num>
   <w:num w:numId="7">
     <w:abstractNumId w:val="0"/>
+  </w:num>
+  <w:num w:numId="8">
+    <w:abstractNumId w:val="2"/>
+    <w:lvlOverride w:ilvl="0"/>
+    <w:lvlOverride w:ilvl="1"/>
+    <w:lvlOverride w:ilvl="2"/>
+    <w:lvlOverride w:ilvl="3"/>
+    <w:lvlOverride w:ilvl="4"/>
+    <w:lvlOverride w:ilvl="5"/>
+    <w:lvlOverride w:ilvl="6"/>
+    <w:lvlOverride w:ilvl="7"/>
+    <w:lvlOverride w:ilvl="8"/>
   </w:num>
 </w:numbering>
 </file>

</xml_diff>